<commit_message>
Aquí ya se puede entregar
</commit_message>
<xml_diff>
--- a/Manuales/[OLC2]ManualTecnico.docx
+++ b/Manuales/[OLC2]ManualTecnico.docx
@@ -109,7 +109,6 @@
             <w:dataBinding w:prefixMappings="xmlns:ns0='http://purl.org/dc/elements/1.1/' xmlns:ns1='http://schemas.openxmlformats.org/package/2006/metadata/core-properties' " w:xpath="/ns1:coreProperties[1]/ns0:title[1]" w:storeItemID="{6C3C8BC8-F283-45AE-878A-BAB7291924A1}"/>
             <w:text/>
           </w:sdtPr>
-          <w:sdtEndPr/>
           <w:sdtContent>
             <w:p>
               <w:pPr>
@@ -171,7 +170,6 @@
             <w:dataBinding w:prefixMappings="xmlns:ns0='http://purl.org/dc/elements/1.1/' xmlns:ns1='http://schemas.openxmlformats.org/package/2006/metadata/core-properties' " w:xpath="/ns1:coreProperties[1]/ns0:subject[1]" w:storeItemID="{6C3C8BC8-F283-45AE-878A-BAB7291924A1}"/>
             <w:text/>
           </w:sdtPr>
-          <w:sdtEndPr/>
           <w:sdtContent>
             <w:p>
               <w:pPr>
@@ -289,7 +287,6 @@
                                     <w:calendar w:val="gregorian"/>
                                   </w:date>
                                 </w:sdtPr>
-                                <w:sdtEndPr/>
                                 <w:sdtContent>
                                   <w:p>
                                     <w:pPr>
@@ -312,17 +309,7 @@
                                         <w:szCs w:val="28"/>
                                         <w:lang w:val="es-ES"/>
                                       </w:rPr>
-                                      <w:t>29</w:t>
-                                    </w:r>
-                                    <w:r>
-                                      <w:rPr>
-                                        <w:caps/>
-                                        <w:color w:val="F09415" w:themeColor="accent1"/>
-                                        <w:sz w:val="28"/>
-                                        <w:szCs w:val="28"/>
-                                        <w:lang w:val="es-ES"/>
-                                      </w:rPr>
-                                      <w:t xml:space="preserve"> de septiembre de 2019</w:t>
+                                      <w:t>29 de septiembre de 2019</w:t>
                                     </w:r>
                                   </w:p>
                                 </w:sdtContent>
@@ -347,7 +334,6 @@
                                     <w:dataBinding w:prefixMappings="xmlns:ns0='http://schemas.microsoft.com/office/2006/coverPageProps' " w:xpath="/ns0:CoverPageProperties[1]/ns0:CompanyAddress[1]" w:storeItemID="{55AF091B-3C7A-41E3-B477-F2FDAA23CFDA}"/>
                                     <w:text/>
                                   </w:sdtPr>
-                                  <w:sdtEndPr/>
                                   <w:sdtContent>
                                     <w:r>
                                       <w:rPr>
@@ -406,7 +392,6 @@
                               <w:calendar w:val="gregorian"/>
                             </w:date>
                           </w:sdtPr>
-                          <w:sdtEndPr/>
                           <w:sdtContent>
                             <w:p>
                               <w:pPr>
@@ -429,17 +414,7 @@
                                   <w:szCs w:val="28"/>
                                   <w:lang w:val="es-ES"/>
                                 </w:rPr>
-                                <w:t>29</w:t>
-                              </w:r>
-                              <w:r>
-                                <w:rPr>
-                                  <w:caps/>
-                                  <w:color w:val="F09415" w:themeColor="accent1"/>
-                                  <w:sz w:val="28"/>
-                                  <w:szCs w:val="28"/>
-                                  <w:lang w:val="es-ES"/>
-                                </w:rPr>
-                                <w:t xml:space="preserve"> de septiembre de 2019</w:t>
+                                <w:t>29 de septiembre de 2019</w:t>
                               </w:r>
                             </w:p>
                           </w:sdtContent>
@@ -464,7 +439,6 @@
                               <w:dataBinding w:prefixMappings="xmlns:ns0='http://schemas.microsoft.com/office/2006/coverPageProps' " w:xpath="/ns0:CoverPageProperties[1]/ns0:CompanyAddress[1]" w:storeItemID="{55AF091B-3C7A-41E3-B477-F2FDAA23CFDA}"/>
                               <w:text/>
                             </w:sdtPr>
-                            <w:sdtEndPr/>
                             <w:sdtContent>
                               <w:r>
                                 <w:rPr>
@@ -712,7 +686,7 @@
           <w:r>
             <w:fldChar w:fldCharType="separate"/>
           </w:r>
-          <w:hyperlink w:anchor="_Toc20484869" w:history="1">
+          <w:hyperlink w:anchor="_Toc20512592" w:history="1">
             <w:r>
               <w:rPr>
                 <w:rStyle w:val="Hipervnculo"/>
@@ -740,7 +714,7 @@
                 <w:noProof/>
                 <w:webHidden/>
               </w:rPr>
-              <w:instrText xml:space="preserve"> PAGEREF _Toc20484869 \h </w:instrText>
+              <w:instrText xml:space="preserve"> PAGEREF _Toc20512592 \h </w:instrText>
             </w:r>
             <w:r>
               <w:rPr>
@@ -784,7 +758,7 @@
               <w:lang w:val="es-ES" w:eastAsia="es-ES"/>
             </w:rPr>
           </w:pPr>
-          <w:hyperlink w:anchor="_Toc20484870" w:history="1">
+          <w:hyperlink w:anchor="_Toc20512593" w:history="1">
             <w:r>
               <w:rPr>
                 <w:rStyle w:val="Hipervnculo"/>
@@ -828,7 +802,7 @@
                 <w:noProof/>
                 <w:webHidden/>
               </w:rPr>
-              <w:instrText xml:space="preserve"> PAGEREF _Toc20484870 \h </w:instrText>
+              <w:instrText xml:space="preserve"> PAGEREF _Toc20512593 \h </w:instrText>
             </w:r>
             <w:r>
               <w:rPr>
@@ -872,7 +846,7 @@
               <w:lang w:val="es-ES" w:eastAsia="es-ES"/>
             </w:rPr>
           </w:pPr>
-          <w:hyperlink w:anchor="_Toc20484871" w:history="1">
+          <w:hyperlink w:anchor="_Toc20512594" w:history="1">
             <w:r>
               <w:rPr>
                 <w:rStyle w:val="Hipervnculo"/>
@@ -916,7 +890,7 @@
                 <w:noProof/>
                 <w:webHidden/>
               </w:rPr>
-              <w:instrText xml:space="preserve"> PAGEREF _Toc20484871 \h </w:instrText>
+              <w:instrText xml:space="preserve"> PAGEREF _Toc20512594 \h </w:instrText>
             </w:r>
             <w:r>
               <w:rPr>
@@ -960,7 +934,7 @@
               <w:lang w:val="es-ES" w:eastAsia="es-ES"/>
             </w:rPr>
           </w:pPr>
-          <w:hyperlink w:anchor="_Toc20484872" w:history="1">
+          <w:hyperlink w:anchor="_Toc20512595" w:history="1">
             <w:r>
               <w:rPr>
                 <w:rStyle w:val="Hipervnculo"/>
@@ -1004,7 +978,7 @@
                 <w:noProof/>
                 <w:webHidden/>
               </w:rPr>
-              <w:instrText xml:space="preserve"> PAGEREF _Toc20484872 \h </w:instrText>
+              <w:instrText xml:space="preserve"> PAGEREF _Toc20512595 \h </w:instrText>
             </w:r>
             <w:r>
               <w:rPr>
@@ -1048,7 +1022,7 @@
               <w:lang w:val="es-ES" w:eastAsia="es-ES"/>
             </w:rPr>
           </w:pPr>
-          <w:hyperlink w:anchor="_Toc20484873" w:history="1">
+          <w:hyperlink w:anchor="_Toc20512596" w:history="1">
             <w:r>
               <w:rPr>
                 <w:rStyle w:val="Hipervnculo"/>
@@ -1092,7 +1066,7 @@
                 <w:noProof/>
                 <w:webHidden/>
               </w:rPr>
-              <w:instrText xml:space="preserve"> PAGEREF _Toc20484873 \h </w:instrText>
+              <w:instrText xml:space="preserve"> PAGEREF _Toc20512596 \h </w:instrText>
             </w:r>
             <w:r>
               <w:rPr>
@@ -1136,7 +1110,7 @@
               <w:lang w:val="es-ES" w:eastAsia="es-ES"/>
             </w:rPr>
           </w:pPr>
-          <w:hyperlink w:anchor="_Toc20484874" w:history="1">
+          <w:hyperlink w:anchor="_Toc20512597" w:history="1">
             <w:r>
               <w:rPr>
                 <w:rStyle w:val="Hipervnculo"/>
@@ -1180,7 +1154,7 @@
                 <w:noProof/>
                 <w:webHidden/>
               </w:rPr>
-              <w:instrText xml:space="preserve"> PAGEREF _Toc20484874 \h </w:instrText>
+              <w:instrText xml:space="preserve"> PAGEREF _Toc20512597 \h </w:instrText>
             </w:r>
             <w:r>
               <w:rPr>
@@ -1224,7 +1198,7 @@
               <w:lang w:val="es-ES" w:eastAsia="es-ES"/>
             </w:rPr>
           </w:pPr>
-          <w:hyperlink w:anchor="_Toc20484875" w:history="1">
+          <w:hyperlink w:anchor="_Toc20512598" w:history="1">
             <w:r>
               <w:rPr>
                 <w:rStyle w:val="Hipervnculo"/>
@@ -1268,7 +1242,7 @@
                 <w:noProof/>
                 <w:webHidden/>
               </w:rPr>
-              <w:instrText xml:space="preserve"> PAGEREF _Toc20484875 \h </w:instrText>
+              <w:instrText xml:space="preserve"> PAGEREF _Toc20512598 \h </w:instrText>
             </w:r>
             <w:r>
               <w:rPr>
@@ -1289,6 +1263,1230 @@
                 <w:webHidden/>
               </w:rPr>
               <w:t>5</w:t>
+            </w:r>
+            <w:r>
+              <w:rPr>
+                <w:noProof/>
+                <w:webHidden/>
+              </w:rPr>
+              <w:fldChar w:fldCharType="end"/>
+            </w:r>
+          </w:hyperlink>
+        </w:p>
+        <w:p>
+          <w:pPr>
+            <w:pStyle w:val="TDC2"/>
+            <w:tabs>
+              <w:tab w:val="left" w:pos="880"/>
+              <w:tab w:val="right" w:leader="dot" w:pos="9350"/>
+            </w:tabs>
+            <w:rPr>
+              <w:rFonts w:eastAsiaTheme="minorEastAsia"/>
+              <w:noProof/>
+              <w:lang w:val="es-ES" w:eastAsia="es-ES"/>
+            </w:rPr>
+          </w:pPr>
+          <w:hyperlink w:anchor="_Toc20512599" w:history="1">
+            <w:r>
+              <w:rPr>
+                <w:rStyle w:val="Hipervnculo"/>
+                <w:noProof/>
+                <w:lang w:val="es-ES"/>
+              </w:rPr>
+              <w:t>1.7</w:t>
+            </w:r>
+            <w:r>
+              <w:rPr>
+                <w:rFonts w:eastAsiaTheme="minorEastAsia"/>
+                <w:noProof/>
+                <w:lang w:val="es-ES" w:eastAsia="es-ES"/>
+              </w:rPr>
+              <w:tab/>
+            </w:r>
+            <w:r>
+              <w:rPr>
+                <w:rStyle w:val="Hipervnculo"/>
+                <w:noProof/>
+                <w:lang w:val="es-ES"/>
+              </w:rPr>
+              <w:t>Requerimientos mínimos para correr la aplicación</w:t>
+            </w:r>
+            <w:r>
+              <w:rPr>
+                <w:noProof/>
+                <w:webHidden/>
+              </w:rPr>
+              <w:tab/>
+            </w:r>
+            <w:r>
+              <w:rPr>
+                <w:noProof/>
+                <w:webHidden/>
+              </w:rPr>
+              <w:fldChar w:fldCharType="begin"/>
+            </w:r>
+            <w:r>
+              <w:rPr>
+                <w:noProof/>
+                <w:webHidden/>
+              </w:rPr>
+              <w:instrText xml:space="preserve"> PAGEREF _Toc20512599 \h </w:instrText>
+            </w:r>
+            <w:r>
+              <w:rPr>
+                <w:noProof/>
+                <w:webHidden/>
+              </w:rPr>
+            </w:r>
+            <w:r>
+              <w:rPr>
+                <w:noProof/>
+                <w:webHidden/>
+              </w:rPr>
+              <w:fldChar w:fldCharType="separate"/>
+            </w:r>
+            <w:r>
+              <w:rPr>
+                <w:noProof/>
+                <w:webHidden/>
+              </w:rPr>
+              <w:t>9</w:t>
+            </w:r>
+            <w:r>
+              <w:rPr>
+                <w:noProof/>
+                <w:webHidden/>
+              </w:rPr>
+              <w:fldChar w:fldCharType="end"/>
+            </w:r>
+          </w:hyperlink>
+        </w:p>
+        <w:p>
+          <w:pPr>
+            <w:pStyle w:val="TDC1"/>
+            <w:tabs>
+              <w:tab w:val="right" w:leader="dot" w:pos="9350"/>
+            </w:tabs>
+            <w:rPr>
+              <w:rFonts w:eastAsiaTheme="minorEastAsia"/>
+              <w:noProof/>
+              <w:lang w:val="es-ES" w:eastAsia="es-ES"/>
+            </w:rPr>
+          </w:pPr>
+          <w:hyperlink w:anchor="_Toc20512600" w:history="1">
+            <w:r>
+              <w:rPr>
+                <w:rStyle w:val="Hipervnculo"/>
+                <w:noProof/>
+                <w:lang w:val="es-ES"/>
+              </w:rPr>
+              <w:t>2. Diagrama de Clases</w:t>
+            </w:r>
+            <w:r>
+              <w:rPr>
+                <w:noProof/>
+                <w:webHidden/>
+              </w:rPr>
+              <w:tab/>
+            </w:r>
+            <w:r>
+              <w:rPr>
+                <w:noProof/>
+                <w:webHidden/>
+              </w:rPr>
+              <w:fldChar w:fldCharType="begin"/>
+            </w:r>
+            <w:r>
+              <w:rPr>
+                <w:noProof/>
+                <w:webHidden/>
+              </w:rPr>
+              <w:instrText xml:space="preserve"> PAGEREF _Toc20512600 \h </w:instrText>
+            </w:r>
+            <w:r>
+              <w:rPr>
+                <w:noProof/>
+                <w:webHidden/>
+              </w:rPr>
+            </w:r>
+            <w:r>
+              <w:rPr>
+                <w:noProof/>
+                <w:webHidden/>
+              </w:rPr>
+              <w:fldChar w:fldCharType="separate"/>
+            </w:r>
+            <w:r>
+              <w:rPr>
+                <w:noProof/>
+                <w:webHidden/>
+              </w:rPr>
+              <w:t>10</w:t>
+            </w:r>
+            <w:r>
+              <w:rPr>
+                <w:noProof/>
+                <w:webHidden/>
+              </w:rPr>
+              <w:fldChar w:fldCharType="end"/>
+            </w:r>
+          </w:hyperlink>
+        </w:p>
+        <w:p>
+          <w:pPr>
+            <w:pStyle w:val="TDC2"/>
+            <w:tabs>
+              <w:tab w:val="right" w:leader="dot" w:pos="9350"/>
+            </w:tabs>
+            <w:rPr>
+              <w:rFonts w:eastAsiaTheme="minorEastAsia"/>
+              <w:noProof/>
+              <w:lang w:val="es-ES" w:eastAsia="es-ES"/>
+            </w:rPr>
+          </w:pPr>
+          <w:hyperlink w:anchor="_Toc20512601" w:history="1">
+            <w:r>
+              <w:rPr>
+                <w:rStyle w:val="Hipervnculo"/>
+                <w:noProof/>
+                <w:lang w:val="es-ES"/>
+              </w:rPr>
+              <w:t>2.1 Diagrama de clases general CQL</w:t>
+            </w:r>
+            <w:r>
+              <w:rPr>
+                <w:noProof/>
+                <w:webHidden/>
+              </w:rPr>
+              <w:tab/>
+            </w:r>
+            <w:r>
+              <w:rPr>
+                <w:noProof/>
+                <w:webHidden/>
+              </w:rPr>
+              <w:fldChar w:fldCharType="begin"/>
+            </w:r>
+            <w:r>
+              <w:rPr>
+                <w:noProof/>
+                <w:webHidden/>
+              </w:rPr>
+              <w:instrText xml:space="preserve"> PAGEREF _Toc20512601 \h </w:instrText>
+            </w:r>
+            <w:r>
+              <w:rPr>
+                <w:noProof/>
+                <w:webHidden/>
+              </w:rPr>
+            </w:r>
+            <w:r>
+              <w:rPr>
+                <w:noProof/>
+                <w:webHidden/>
+              </w:rPr>
+              <w:fldChar w:fldCharType="separate"/>
+            </w:r>
+            <w:r>
+              <w:rPr>
+                <w:noProof/>
+                <w:webHidden/>
+              </w:rPr>
+              <w:t>10</w:t>
+            </w:r>
+            <w:r>
+              <w:rPr>
+                <w:noProof/>
+                <w:webHidden/>
+              </w:rPr>
+              <w:fldChar w:fldCharType="end"/>
+            </w:r>
+          </w:hyperlink>
+        </w:p>
+        <w:p>
+          <w:pPr>
+            <w:pStyle w:val="TDC2"/>
+            <w:tabs>
+              <w:tab w:val="right" w:leader="dot" w:pos="9350"/>
+            </w:tabs>
+            <w:rPr>
+              <w:rFonts w:eastAsiaTheme="minorEastAsia"/>
+              <w:noProof/>
+              <w:lang w:val="es-ES" w:eastAsia="es-ES"/>
+            </w:rPr>
+          </w:pPr>
+          <w:hyperlink w:anchor="_Toc20512602" w:history="1">
+            <w:r>
+              <w:rPr>
+                <w:rStyle w:val="Hipervnculo"/>
+                <w:noProof/>
+                <w:lang w:val="es-ES"/>
+              </w:rPr>
+              <w:t>2.2 Diagrama de clases general DBMS</w:t>
+            </w:r>
+            <w:r>
+              <w:rPr>
+                <w:noProof/>
+                <w:webHidden/>
+              </w:rPr>
+              <w:tab/>
+            </w:r>
+            <w:r>
+              <w:rPr>
+                <w:noProof/>
+                <w:webHidden/>
+              </w:rPr>
+              <w:fldChar w:fldCharType="begin"/>
+            </w:r>
+            <w:r>
+              <w:rPr>
+                <w:noProof/>
+                <w:webHidden/>
+              </w:rPr>
+              <w:instrText xml:space="preserve"> PAGEREF _Toc20512602 \h </w:instrText>
+            </w:r>
+            <w:r>
+              <w:rPr>
+                <w:noProof/>
+                <w:webHidden/>
+              </w:rPr>
+            </w:r>
+            <w:r>
+              <w:rPr>
+                <w:noProof/>
+                <w:webHidden/>
+              </w:rPr>
+              <w:fldChar w:fldCharType="separate"/>
+            </w:r>
+            <w:r>
+              <w:rPr>
+                <w:noProof/>
+                <w:webHidden/>
+              </w:rPr>
+              <w:t>10</w:t>
+            </w:r>
+            <w:r>
+              <w:rPr>
+                <w:noProof/>
+                <w:webHidden/>
+              </w:rPr>
+              <w:fldChar w:fldCharType="end"/>
+            </w:r>
+          </w:hyperlink>
+        </w:p>
+        <w:p>
+          <w:pPr>
+            <w:pStyle w:val="TDC1"/>
+            <w:tabs>
+              <w:tab w:val="right" w:leader="dot" w:pos="9350"/>
+            </w:tabs>
+            <w:rPr>
+              <w:rFonts w:eastAsiaTheme="minorEastAsia"/>
+              <w:noProof/>
+              <w:lang w:val="es-ES" w:eastAsia="es-ES"/>
+            </w:rPr>
+          </w:pPr>
+          <w:hyperlink w:anchor="_Toc20512603" w:history="1">
+            <w:r>
+              <w:rPr>
+                <w:rStyle w:val="Hipervnculo"/>
+                <w:noProof/>
+                <w:lang w:val="es-ES"/>
+              </w:rPr>
+              <w:t>3. Diagrama de Paquetes</w:t>
+            </w:r>
+            <w:r>
+              <w:rPr>
+                <w:noProof/>
+                <w:webHidden/>
+              </w:rPr>
+              <w:tab/>
+            </w:r>
+            <w:r>
+              <w:rPr>
+                <w:noProof/>
+                <w:webHidden/>
+              </w:rPr>
+              <w:fldChar w:fldCharType="begin"/>
+            </w:r>
+            <w:r>
+              <w:rPr>
+                <w:noProof/>
+                <w:webHidden/>
+              </w:rPr>
+              <w:instrText xml:space="preserve"> PAGEREF _Toc20512603 \h </w:instrText>
+            </w:r>
+            <w:r>
+              <w:rPr>
+                <w:noProof/>
+                <w:webHidden/>
+              </w:rPr>
+            </w:r>
+            <w:r>
+              <w:rPr>
+                <w:noProof/>
+                <w:webHidden/>
+              </w:rPr>
+              <w:fldChar w:fldCharType="separate"/>
+            </w:r>
+            <w:r>
+              <w:rPr>
+                <w:noProof/>
+                <w:webHidden/>
+              </w:rPr>
+              <w:t>11</w:t>
+            </w:r>
+            <w:r>
+              <w:rPr>
+                <w:noProof/>
+                <w:webHidden/>
+              </w:rPr>
+              <w:fldChar w:fldCharType="end"/>
+            </w:r>
+          </w:hyperlink>
+        </w:p>
+        <w:p>
+          <w:pPr>
+            <w:pStyle w:val="TDC2"/>
+            <w:tabs>
+              <w:tab w:val="right" w:leader="dot" w:pos="9350"/>
+            </w:tabs>
+            <w:rPr>
+              <w:rFonts w:eastAsiaTheme="minorEastAsia"/>
+              <w:noProof/>
+              <w:lang w:val="es-ES" w:eastAsia="es-ES"/>
+            </w:rPr>
+          </w:pPr>
+          <w:hyperlink w:anchor="_Toc20512604" w:history="1">
+            <w:r>
+              <w:rPr>
+                <w:rStyle w:val="Hipervnculo"/>
+                <w:noProof/>
+                <w:lang w:val="es-ES"/>
+              </w:rPr>
+              <w:t>3.1 Diagrama de paquetes servidor</w:t>
+            </w:r>
+            <w:r>
+              <w:rPr>
+                <w:noProof/>
+                <w:webHidden/>
+              </w:rPr>
+              <w:tab/>
+            </w:r>
+            <w:r>
+              <w:rPr>
+                <w:noProof/>
+                <w:webHidden/>
+              </w:rPr>
+              <w:fldChar w:fldCharType="begin"/>
+            </w:r>
+            <w:r>
+              <w:rPr>
+                <w:noProof/>
+                <w:webHidden/>
+              </w:rPr>
+              <w:instrText xml:space="preserve"> PAGEREF _Toc20512604 \h </w:instrText>
+            </w:r>
+            <w:r>
+              <w:rPr>
+                <w:noProof/>
+                <w:webHidden/>
+              </w:rPr>
+            </w:r>
+            <w:r>
+              <w:rPr>
+                <w:noProof/>
+                <w:webHidden/>
+              </w:rPr>
+              <w:fldChar w:fldCharType="separate"/>
+            </w:r>
+            <w:r>
+              <w:rPr>
+                <w:noProof/>
+                <w:webHidden/>
+              </w:rPr>
+              <w:t>11</w:t>
+            </w:r>
+            <w:r>
+              <w:rPr>
+                <w:noProof/>
+                <w:webHidden/>
+              </w:rPr>
+              <w:fldChar w:fldCharType="end"/>
+            </w:r>
+          </w:hyperlink>
+        </w:p>
+        <w:p>
+          <w:pPr>
+            <w:pStyle w:val="TDC2"/>
+            <w:tabs>
+              <w:tab w:val="right" w:leader="dot" w:pos="9350"/>
+            </w:tabs>
+            <w:rPr>
+              <w:rFonts w:eastAsiaTheme="minorEastAsia"/>
+              <w:noProof/>
+              <w:lang w:val="es-ES" w:eastAsia="es-ES"/>
+            </w:rPr>
+          </w:pPr>
+          <w:hyperlink w:anchor="_Toc20512605" w:history="1">
+            <w:r>
+              <w:rPr>
+                <w:rStyle w:val="Hipervnculo"/>
+                <w:noProof/>
+                <w:lang w:val="es-ES"/>
+              </w:rPr>
+              <w:t>3.2 Diagrama de paquetes Cliente</w:t>
+            </w:r>
+            <w:r>
+              <w:rPr>
+                <w:noProof/>
+                <w:webHidden/>
+              </w:rPr>
+              <w:tab/>
+            </w:r>
+            <w:r>
+              <w:rPr>
+                <w:noProof/>
+                <w:webHidden/>
+              </w:rPr>
+              <w:fldChar w:fldCharType="begin"/>
+            </w:r>
+            <w:r>
+              <w:rPr>
+                <w:noProof/>
+                <w:webHidden/>
+              </w:rPr>
+              <w:instrText xml:space="preserve"> PAGEREF _Toc20512605 \h </w:instrText>
+            </w:r>
+            <w:r>
+              <w:rPr>
+                <w:noProof/>
+                <w:webHidden/>
+              </w:rPr>
+            </w:r>
+            <w:r>
+              <w:rPr>
+                <w:noProof/>
+                <w:webHidden/>
+              </w:rPr>
+              <w:fldChar w:fldCharType="separate"/>
+            </w:r>
+            <w:r>
+              <w:rPr>
+                <w:noProof/>
+                <w:webHidden/>
+              </w:rPr>
+              <w:t>12</w:t>
+            </w:r>
+            <w:r>
+              <w:rPr>
+                <w:noProof/>
+                <w:webHidden/>
+              </w:rPr>
+              <w:fldChar w:fldCharType="end"/>
+            </w:r>
+          </w:hyperlink>
+        </w:p>
+        <w:p>
+          <w:pPr>
+            <w:pStyle w:val="TDC1"/>
+            <w:tabs>
+              <w:tab w:val="right" w:leader="dot" w:pos="9350"/>
+            </w:tabs>
+            <w:rPr>
+              <w:rFonts w:eastAsiaTheme="minorEastAsia"/>
+              <w:noProof/>
+              <w:lang w:val="es-ES" w:eastAsia="es-ES"/>
+            </w:rPr>
+          </w:pPr>
+          <w:hyperlink w:anchor="_Toc20512606" w:history="1">
+            <w:r>
+              <w:rPr>
+                <w:rStyle w:val="Hipervnculo"/>
+                <w:noProof/>
+                <w:lang w:val="es-ES"/>
+              </w:rPr>
+              <w:t>4. Descripción de Herramientas Utilizadas</w:t>
+            </w:r>
+            <w:r>
+              <w:rPr>
+                <w:noProof/>
+                <w:webHidden/>
+              </w:rPr>
+              <w:tab/>
+            </w:r>
+            <w:r>
+              <w:rPr>
+                <w:noProof/>
+                <w:webHidden/>
+              </w:rPr>
+              <w:fldChar w:fldCharType="begin"/>
+            </w:r>
+            <w:r>
+              <w:rPr>
+                <w:noProof/>
+                <w:webHidden/>
+              </w:rPr>
+              <w:instrText xml:space="preserve"> PAGEREF _Toc20512606 \h </w:instrText>
+            </w:r>
+            <w:r>
+              <w:rPr>
+                <w:noProof/>
+                <w:webHidden/>
+              </w:rPr>
+            </w:r>
+            <w:r>
+              <w:rPr>
+                <w:noProof/>
+                <w:webHidden/>
+              </w:rPr>
+              <w:fldChar w:fldCharType="separate"/>
+            </w:r>
+            <w:r>
+              <w:rPr>
+                <w:noProof/>
+                <w:webHidden/>
+              </w:rPr>
+              <w:t>13</w:t>
+            </w:r>
+            <w:r>
+              <w:rPr>
+                <w:noProof/>
+                <w:webHidden/>
+              </w:rPr>
+              <w:fldChar w:fldCharType="end"/>
+            </w:r>
+          </w:hyperlink>
+        </w:p>
+        <w:p>
+          <w:pPr>
+            <w:pStyle w:val="TDC2"/>
+            <w:tabs>
+              <w:tab w:val="right" w:leader="dot" w:pos="9350"/>
+            </w:tabs>
+            <w:rPr>
+              <w:rFonts w:eastAsiaTheme="minorEastAsia"/>
+              <w:noProof/>
+              <w:lang w:val="es-ES" w:eastAsia="es-ES"/>
+            </w:rPr>
+          </w:pPr>
+          <w:hyperlink w:anchor="_Toc20512607" w:history="1">
+            <w:r>
+              <w:rPr>
+                <w:rStyle w:val="Hipervnculo"/>
+                <w:noProof/>
+                <w:lang w:val="es-ES"/>
+              </w:rPr>
+              <w:t>4.1 CodeMirror</w:t>
+            </w:r>
+            <w:r>
+              <w:rPr>
+                <w:noProof/>
+                <w:webHidden/>
+              </w:rPr>
+              <w:tab/>
+            </w:r>
+            <w:r>
+              <w:rPr>
+                <w:noProof/>
+                <w:webHidden/>
+              </w:rPr>
+              <w:fldChar w:fldCharType="begin"/>
+            </w:r>
+            <w:r>
+              <w:rPr>
+                <w:noProof/>
+                <w:webHidden/>
+              </w:rPr>
+              <w:instrText xml:space="preserve"> PAGEREF _Toc20512607 \h </w:instrText>
+            </w:r>
+            <w:r>
+              <w:rPr>
+                <w:noProof/>
+                <w:webHidden/>
+              </w:rPr>
+            </w:r>
+            <w:r>
+              <w:rPr>
+                <w:noProof/>
+                <w:webHidden/>
+              </w:rPr>
+              <w:fldChar w:fldCharType="separate"/>
+            </w:r>
+            <w:r>
+              <w:rPr>
+                <w:noProof/>
+                <w:webHidden/>
+              </w:rPr>
+              <w:t>13</w:t>
+            </w:r>
+            <w:r>
+              <w:rPr>
+                <w:noProof/>
+                <w:webHidden/>
+              </w:rPr>
+              <w:fldChar w:fldCharType="end"/>
+            </w:r>
+          </w:hyperlink>
+        </w:p>
+        <w:p>
+          <w:pPr>
+            <w:pStyle w:val="TDC2"/>
+            <w:tabs>
+              <w:tab w:val="right" w:leader="dot" w:pos="9350"/>
+            </w:tabs>
+            <w:rPr>
+              <w:rFonts w:eastAsiaTheme="minorEastAsia"/>
+              <w:noProof/>
+              <w:lang w:val="es-ES" w:eastAsia="es-ES"/>
+            </w:rPr>
+          </w:pPr>
+          <w:hyperlink w:anchor="_Toc20512608" w:history="1">
+            <w:r>
+              <w:rPr>
+                <w:rStyle w:val="Hipervnculo"/>
+                <w:noProof/>
+                <w:lang w:val="es-ES"/>
+              </w:rPr>
+              <w:t>4.2 BlockLY</w:t>
+            </w:r>
+            <w:r>
+              <w:rPr>
+                <w:noProof/>
+                <w:webHidden/>
+              </w:rPr>
+              <w:tab/>
+            </w:r>
+            <w:r>
+              <w:rPr>
+                <w:noProof/>
+                <w:webHidden/>
+              </w:rPr>
+              <w:fldChar w:fldCharType="begin"/>
+            </w:r>
+            <w:r>
+              <w:rPr>
+                <w:noProof/>
+                <w:webHidden/>
+              </w:rPr>
+              <w:instrText xml:space="preserve"> PAGEREF _Toc20512608 \h </w:instrText>
+            </w:r>
+            <w:r>
+              <w:rPr>
+                <w:noProof/>
+                <w:webHidden/>
+              </w:rPr>
+            </w:r>
+            <w:r>
+              <w:rPr>
+                <w:noProof/>
+                <w:webHidden/>
+              </w:rPr>
+              <w:fldChar w:fldCharType="separate"/>
+            </w:r>
+            <w:r>
+              <w:rPr>
+                <w:noProof/>
+                <w:webHidden/>
+              </w:rPr>
+              <w:t>14</w:t>
+            </w:r>
+            <w:r>
+              <w:rPr>
+                <w:noProof/>
+                <w:webHidden/>
+              </w:rPr>
+              <w:fldChar w:fldCharType="end"/>
+            </w:r>
+          </w:hyperlink>
+        </w:p>
+        <w:p>
+          <w:pPr>
+            <w:pStyle w:val="TDC1"/>
+            <w:tabs>
+              <w:tab w:val="right" w:leader="dot" w:pos="9350"/>
+            </w:tabs>
+            <w:rPr>
+              <w:rFonts w:eastAsiaTheme="minorEastAsia"/>
+              <w:noProof/>
+              <w:lang w:val="es-ES" w:eastAsia="es-ES"/>
+            </w:rPr>
+          </w:pPr>
+          <w:hyperlink w:anchor="_Toc20512609" w:history="1">
+            <w:r>
+              <w:rPr>
+                <w:rStyle w:val="Hipervnculo"/>
+                <w:noProof/>
+                <w:lang w:val="es-ES" w:eastAsia="es-ES"/>
+              </w:rPr>
+              <w:t>5. Descripción de clases y métodos principales</w:t>
+            </w:r>
+            <w:r>
+              <w:rPr>
+                <w:noProof/>
+                <w:webHidden/>
+              </w:rPr>
+              <w:tab/>
+            </w:r>
+            <w:r>
+              <w:rPr>
+                <w:noProof/>
+                <w:webHidden/>
+              </w:rPr>
+              <w:fldChar w:fldCharType="begin"/>
+            </w:r>
+            <w:r>
+              <w:rPr>
+                <w:noProof/>
+                <w:webHidden/>
+              </w:rPr>
+              <w:instrText xml:space="preserve"> PAGEREF _Toc20512609 \h </w:instrText>
+            </w:r>
+            <w:r>
+              <w:rPr>
+                <w:noProof/>
+                <w:webHidden/>
+              </w:rPr>
+            </w:r>
+            <w:r>
+              <w:rPr>
+                <w:noProof/>
+                <w:webHidden/>
+              </w:rPr>
+              <w:fldChar w:fldCharType="separate"/>
+            </w:r>
+            <w:r>
+              <w:rPr>
+                <w:noProof/>
+                <w:webHidden/>
+              </w:rPr>
+              <w:t>15</w:t>
+            </w:r>
+            <w:r>
+              <w:rPr>
+                <w:noProof/>
+                <w:webHidden/>
+              </w:rPr>
+              <w:fldChar w:fldCharType="end"/>
+            </w:r>
+          </w:hyperlink>
+        </w:p>
+        <w:p>
+          <w:pPr>
+            <w:pStyle w:val="TDC2"/>
+            <w:tabs>
+              <w:tab w:val="right" w:leader="dot" w:pos="9350"/>
+            </w:tabs>
+            <w:rPr>
+              <w:rFonts w:eastAsiaTheme="minorEastAsia"/>
+              <w:noProof/>
+              <w:lang w:val="es-ES" w:eastAsia="es-ES"/>
+            </w:rPr>
+          </w:pPr>
+          <w:hyperlink w:anchor="_Toc20512610" w:history="1">
+            <w:r>
+              <w:rPr>
+                <w:rStyle w:val="Hipervnculo"/>
+                <w:noProof/>
+                <w:lang w:val="es-ES" w:eastAsia="es-ES"/>
+              </w:rPr>
+              <w:t>5.1 Rutas.asmx</w:t>
+            </w:r>
+            <w:r>
+              <w:rPr>
+                <w:noProof/>
+                <w:webHidden/>
+              </w:rPr>
+              <w:tab/>
+            </w:r>
+            <w:r>
+              <w:rPr>
+                <w:noProof/>
+                <w:webHidden/>
+              </w:rPr>
+              <w:fldChar w:fldCharType="begin"/>
+            </w:r>
+            <w:r>
+              <w:rPr>
+                <w:noProof/>
+                <w:webHidden/>
+              </w:rPr>
+              <w:instrText xml:space="preserve"> PAGEREF _Toc20512610 \h </w:instrText>
+            </w:r>
+            <w:r>
+              <w:rPr>
+                <w:noProof/>
+                <w:webHidden/>
+              </w:rPr>
+            </w:r>
+            <w:r>
+              <w:rPr>
+                <w:noProof/>
+                <w:webHidden/>
+              </w:rPr>
+              <w:fldChar w:fldCharType="separate"/>
+            </w:r>
+            <w:r>
+              <w:rPr>
+                <w:noProof/>
+                <w:webHidden/>
+              </w:rPr>
+              <w:t>15</w:t>
+            </w:r>
+            <w:r>
+              <w:rPr>
+                <w:noProof/>
+                <w:webHidden/>
+              </w:rPr>
+              <w:fldChar w:fldCharType="end"/>
+            </w:r>
+          </w:hyperlink>
+        </w:p>
+        <w:p>
+          <w:pPr>
+            <w:pStyle w:val="TDC2"/>
+            <w:tabs>
+              <w:tab w:val="right" w:leader="dot" w:pos="9350"/>
+            </w:tabs>
+            <w:rPr>
+              <w:rFonts w:eastAsiaTheme="minorEastAsia"/>
+              <w:noProof/>
+              <w:lang w:val="es-ES" w:eastAsia="es-ES"/>
+            </w:rPr>
+          </w:pPr>
+          <w:hyperlink w:anchor="_Toc20512611" w:history="1">
+            <w:r>
+              <w:rPr>
+                <w:rStyle w:val="Hipervnculo"/>
+                <w:noProof/>
+                <w:lang w:val="es-ES" w:eastAsia="es-ES"/>
+              </w:rPr>
+              <w:t>5.2 Management.cs</w:t>
+            </w:r>
+            <w:r>
+              <w:rPr>
+                <w:noProof/>
+                <w:webHidden/>
+              </w:rPr>
+              <w:tab/>
+            </w:r>
+            <w:r>
+              <w:rPr>
+                <w:noProof/>
+                <w:webHidden/>
+              </w:rPr>
+              <w:fldChar w:fldCharType="begin"/>
+            </w:r>
+            <w:r>
+              <w:rPr>
+                <w:noProof/>
+                <w:webHidden/>
+              </w:rPr>
+              <w:instrText xml:space="preserve"> PAGEREF _Toc20512611 \h </w:instrText>
+            </w:r>
+            <w:r>
+              <w:rPr>
+                <w:noProof/>
+                <w:webHidden/>
+              </w:rPr>
+            </w:r>
+            <w:r>
+              <w:rPr>
+                <w:noProof/>
+                <w:webHidden/>
+              </w:rPr>
+              <w:fldChar w:fldCharType="separate"/>
+            </w:r>
+            <w:r>
+              <w:rPr>
+                <w:noProof/>
+                <w:webHidden/>
+              </w:rPr>
+              <w:t>16</w:t>
+            </w:r>
+            <w:r>
+              <w:rPr>
+                <w:noProof/>
+                <w:webHidden/>
+              </w:rPr>
+              <w:fldChar w:fldCharType="end"/>
+            </w:r>
+          </w:hyperlink>
+        </w:p>
+        <w:p>
+          <w:pPr>
+            <w:pStyle w:val="TDC2"/>
+            <w:tabs>
+              <w:tab w:val="right" w:leader="dot" w:pos="9350"/>
+            </w:tabs>
+            <w:rPr>
+              <w:rFonts w:eastAsiaTheme="minorEastAsia"/>
+              <w:noProof/>
+              <w:lang w:val="es-ES" w:eastAsia="es-ES"/>
+            </w:rPr>
+          </w:pPr>
+          <w:hyperlink w:anchor="_Toc20512612" w:history="1">
+            <w:r>
+              <w:rPr>
+                <w:rStyle w:val="Hipervnculo"/>
+                <w:noProof/>
+                <w:lang w:val="es-ES" w:eastAsia="es-ES"/>
+              </w:rPr>
+              <w:t>5.3 AST_CQL.cs</w:t>
+            </w:r>
+            <w:r>
+              <w:rPr>
+                <w:noProof/>
+                <w:webHidden/>
+              </w:rPr>
+              <w:tab/>
+            </w:r>
+            <w:r>
+              <w:rPr>
+                <w:noProof/>
+                <w:webHidden/>
+              </w:rPr>
+              <w:fldChar w:fldCharType="begin"/>
+            </w:r>
+            <w:r>
+              <w:rPr>
+                <w:noProof/>
+                <w:webHidden/>
+              </w:rPr>
+              <w:instrText xml:space="preserve"> PAGEREF _Toc20512612 \h </w:instrText>
+            </w:r>
+            <w:r>
+              <w:rPr>
+                <w:noProof/>
+                <w:webHidden/>
+              </w:rPr>
+            </w:r>
+            <w:r>
+              <w:rPr>
+                <w:noProof/>
+                <w:webHidden/>
+              </w:rPr>
+              <w:fldChar w:fldCharType="separate"/>
+            </w:r>
+            <w:r>
+              <w:rPr>
+                <w:noProof/>
+                <w:webHidden/>
+              </w:rPr>
+              <w:t>16</w:t>
+            </w:r>
+            <w:r>
+              <w:rPr>
+                <w:noProof/>
+                <w:webHidden/>
+              </w:rPr>
+              <w:fldChar w:fldCharType="end"/>
+            </w:r>
+          </w:hyperlink>
+        </w:p>
+        <w:p>
+          <w:pPr>
+            <w:pStyle w:val="TDC1"/>
+            <w:tabs>
+              <w:tab w:val="right" w:leader="dot" w:pos="9350"/>
+            </w:tabs>
+            <w:rPr>
+              <w:rFonts w:eastAsiaTheme="minorEastAsia"/>
+              <w:noProof/>
+              <w:lang w:val="es-ES" w:eastAsia="es-ES"/>
+            </w:rPr>
+          </w:pPr>
+          <w:hyperlink w:anchor="_Toc20512613" w:history="1">
+            <w:r>
+              <w:rPr>
+                <w:rStyle w:val="Hipervnculo"/>
+                <w:noProof/>
+                <w:lang w:val="es-ES" w:eastAsia="es-ES"/>
+              </w:rPr>
+              <w:t>6. Explicación de acciones semánticas</w:t>
+            </w:r>
+            <w:r>
+              <w:rPr>
+                <w:noProof/>
+                <w:webHidden/>
+              </w:rPr>
+              <w:tab/>
+            </w:r>
+            <w:r>
+              <w:rPr>
+                <w:noProof/>
+                <w:webHidden/>
+              </w:rPr>
+              <w:fldChar w:fldCharType="begin"/>
+            </w:r>
+            <w:r>
+              <w:rPr>
+                <w:noProof/>
+                <w:webHidden/>
+              </w:rPr>
+              <w:instrText xml:space="preserve"> PAGEREF _Toc20512613 \h </w:instrText>
+            </w:r>
+            <w:r>
+              <w:rPr>
+                <w:noProof/>
+                <w:webHidden/>
+              </w:rPr>
+            </w:r>
+            <w:r>
+              <w:rPr>
+                <w:noProof/>
+                <w:webHidden/>
+              </w:rPr>
+              <w:fldChar w:fldCharType="separate"/>
+            </w:r>
+            <w:r>
+              <w:rPr>
+                <w:noProof/>
+                <w:webHidden/>
+              </w:rPr>
+              <w:t>17</w:t>
+            </w:r>
+            <w:r>
+              <w:rPr>
+                <w:noProof/>
+                <w:webHidden/>
+              </w:rPr>
+              <w:fldChar w:fldCharType="end"/>
+            </w:r>
+          </w:hyperlink>
+        </w:p>
+        <w:p>
+          <w:pPr>
+            <w:pStyle w:val="TDC2"/>
+            <w:tabs>
+              <w:tab w:val="right" w:leader="dot" w:pos="9350"/>
+            </w:tabs>
+            <w:rPr>
+              <w:rFonts w:eastAsiaTheme="minorEastAsia"/>
+              <w:noProof/>
+              <w:lang w:val="es-ES" w:eastAsia="es-ES"/>
+            </w:rPr>
+          </w:pPr>
+          <w:hyperlink w:anchor="_Toc20512614" w:history="1">
+            <w:r>
+              <w:rPr>
+                <w:rStyle w:val="Hipervnculo"/>
+                <w:noProof/>
+                <w:lang w:val="es-ES" w:eastAsia="es-ES"/>
+              </w:rPr>
+              <w:t>6.1 Acciones Semánticas gramática CQL</w:t>
+            </w:r>
+            <w:r>
+              <w:rPr>
+                <w:noProof/>
+                <w:webHidden/>
+              </w:rPr>
+              <w:tab/>
+            </w:r>
+            <w:r>
+              <w:rPr>
+                <w:noProof/>
+                <w:webHidden/>
+              </w:rPr>
+              <w:fldChar w:fldCharType="begin"/>
+            </w:r>
+            <w:r>
+              <w:rPr>
+                <w:noProof/>
+                <w:webHidden/>
+              </w:rPr>
+              <w:instrText xml:space="preserve"> PAGEREF _Toc20512614 \h </w:instrText>
+            </w:r>
+            <w:r>
+              <w:rPr>
+                <w:noProof/>
+                <w:webHidden/>
+              </w:rPr>
+            </w:r>
+            <w:r>
+              <w:rPr>
+                <w:noProof/>
+                <w:webHidden/>
+              </w:rPr>
+              <w:fldChar w:fldCharType="separate"/>
+            </w:r>
+            <w:r>
+              <w:rPr>
+                <w:noProof/>
+                <w:webHidden/>
+              </w:rPr>
+              <w:t>17</w:t>
+            </w:r>
+            <w:r>
+              <w:rPr>
+                <w:noProof/>
+                <w:webHidden/>
+              </w:rPr>
+              <w:fldChar w:fldCharType="end"/>
+            </w:r>
+          </w:hyperlink>
+        </w:p>
+        <w:p>
+          <w:pPr>
+            <w:pStyle w:val="TDC2"/>
+            <w:tabs>
+              <w:tab w:val="right" w:leader="dot" w:pos="9350"/>
+            </w:tabs>
+            <w:rPr>
+              <w:rFonts w:eastAsiaTheme="minorEastAsia"/>
+              <w:noProof/>
+              <w:lang w:val="es-ES" w:eastAsia="es-ES"/>
+            </w:rPr>
+          </w:pPr>
+          <w:hyperlink w:anchor="_Toc20512615" w:history="1">
+            <w:r>
+              <w:rPr>
+                <w:rStyle w:val="Hipervnculo"/>
+                <w:noProof/>
+                <w:lang w:val="es-ES" w:eastAsia="es-ES"/>
+              </w:rPr>
+              <w:t>6.2 Acciones semánticas gramática Jison</w:t>
+            </w:r>
+            <w:r>
+              <w:rPr>
+                <w:noProof/>
+                <w:webHidden/>
+              </w:rPr>
+              <w:tab/>
+            </w:r>
+            <w:r>
+              <w:rPr>
+                <w:noProof/>
+                <w:webHidden/>
+              </w:rPr>
+              <w:fldChar w:fldCharType="begin"/>
+            </w:r>
+            <w:r>
+              <w:rPr>
+                <w:noProof/>
+                <w:webHidden/>
+              </w:rPr>
+              <w:instrText xml:space="preserve"> PAGEREF _Toc20512615 \h </w:instrText>
+            </w:r>
+            <w:r>
+              <w:rPr>
+                <w:noProof/>
+                <w:webHidden/>
+              </w:rPr>
+            </w:r>
+            <w:r>
+              <w:rPr>
+                <w:noProof/>
+                <w:webHidden/>
+              </w:rPr>
+              <w:fldChar w:fldCharType="separate"/>
+            </w:r>
+            <w:r>
+              <w:rPr>
+                <w:noProof/>
+                <w:webHidden/>
+              </w:rPr>
+              <w:t>20</w:t>
             </w:r>
             <w:r>
               <w:rPr>
@@ -1330,6 +2528,8 @@
         </w:rPr>
         <w:br w:type="page"/>
       </w:r>
+      <w:bookmarkStart w:id="0" w:name="_GoBack"/>
+      <w:bookmarkEnd w:id="0"/>
     </w:p>
     <w:p>
       <w:pPr>
@@ -1338,7 +2538,7 @@
           <w:lang w:val="es-GT"/>
         </w:rPr>
       </w:pPr>
-      <w:bookmarkStart w:id="0" w:name="_Toc20484869"/>
+      <w:bookmarkStart w:id="1" w:name="_Toc20512592"/>
       <w:r>
         <w:rPr>
           <w:lang w:val="es-GT"/>
@@ -1352,7 +2552,7 @@
         </w:rPr>
         <w:t>Descripción de la Aplicación y Requerimientos Mínimos</w:t>
       </w:r>
-      <w:bookmarkEnd w:id="0"/>
+      <w:bookmarkEnd w:id="1"/>
     </w:p>
     <w:p>
       <w:pPr>
@@ -1373,14 +2573,14 @@
           <w:lang w:val="es-GT"/>
         </w:rPr>
       </w:pPr>
-      <w:bookmarkStart w:id="1" w:name="_Toc20484870"/>
+      <w:bookmarkStart w:id="2" w:name="_Toc20512593"/>
       <w:r>
         <w:rPr>
           <w:lang w:val="es-GT"/>
         </w:rPr>
         <w:t>Descripción de la aplicación</w:t>
       </w:r>
-      <w:bookmarkEnd w:id="1"/>
+      <w:bookmarkEnd w:id="2"/>
     </w:p>
     <w:p>
       <w:pPr>
@@ -1484,14 +2684,14 @@
           <w:lang w:val="es-GT"/>
         </w:rPr>
       </w:pPr>
-      <w:bookmarkStart w:id="2" w:name="_Toc20484871"/>
+      <w:bookmarkStart w:id="3" w:name="_Toc20512594"/>
       <w:r>
         <w:rPr>
           <w:lang w:val="es-GT"/>
         </w:rPr>
         <w:t>Framework Cliente y Servidor</w:t>
       </w:r>
-      <w:bookmarkEnd w:id="2"/>
+      <w:bookmarkEnd w:id="3"/>
     </w:p>
     <w:p>
       <w:pPr>
@@ -1658,7 +2858,7 @@
           <w:lang w:val="es-GT"/>
         </w:rPr>
       </w:pPr>
-      <w:bookmarkStart w:id="3" w:name="_Toc20484872"/>
+      <w:bookmarkStart w:id="4" w:name="_Toc20512595"/>
       <w:r>
         <w:rPr>
           <w:lang w:val="es-GT"/>
@@ -1692,7 +2892,7 @@
         </w:rPr>
         <w:t>)</w:t>
       </w:r>
-      <w:bookmarkEnd w:id="3"/>
+      <w:bookmarkEnd w:id="4"/>
     </w:p>
     <w:p>
       <w:pPr>
@@ -2028,7 +3228,7 @@
           <w:lang w:val="es-GT"/>
         </w:rPr>
       </w:pPr>
-      <w:bookmarkStart w:id="4" w:name="_Toc20484873"/>
+      <w:bookmarkStart w:id="5" w:name="_Toc20512596"/>
       <w:r>
         <w:rPr>
           <w:lang w:val="es-GT"/>
@@ -2036,7 +3236,7 @@
         <w:lastRenderedPageBreak/>
         <w:t>Lenguaje de desarrollo Servidor (C#)</w:t>
       </w:r>
-      <w:bookmarkEnd w:id="4"/>
+      <w:bookmarkEnd w:id="5"/>
     </w:p>
     <w:p>
       <w:pPr>
@@ -2267,7 +3467,7 @@
           <w:lang w:val="es-ES"/>
         </w:rPr>
       </w:pPr>
-      <w:bookmarkStart w:id="5" w:name="_Toc20484874"/>
+      <w:bookmarkStart w:id="6" w:name="_Toc20512597"/>
       <w:r>
         <w:rPr>
           <w:lang w:val="es-ES"/>
@@ -2289,7 +3489,7 @@
         </w:rPr>
         <w:t>)</w:t>
       </w:r>
-      <w:bookmarkEnd w:id="5"/>
+      <w:bookmarkEnd w:id="6"/>
     </w:p>
     <w:p>
       <w:pPr>
@@ -2423,14 +3623,14 @@
           <w:lang w:val="es-ES"/>
         </w:rPr>
       </w:pPr>
-      <w:bookmarkStart w:id="6" w:name="_Toc20484875"/>
+      <w:bookmarkStart w:id="7" w:name="_Toc20512598"/>
       <w:r>
         <w:rPr>
           <w:lang w:val="es-ES"/>
         </w:rPr>
         <w:t>Requerimientos Mínimos</w:t>
       </w:r>
-      <w:bookmarkEnd w:id="6"/>
+      <w:bookmarkEnd w:id="7"/>
     </w:p>
     <w:p>
       <w:pPr>
@@ -3855,11 +5055,155 @@
     </w:p>
     <w:p>
       <w:pPr>
+        <w:pStyle w:val="Ttulo2"/>
+        <w:numPr>
+          <w:ilvl w:val="1"/>
+          <w:numId w:val="20"/>
+        </w:numPr>
+        <w:rPr>
+          <w:lang w:val="es-ES"/>
+        </w:rPr>
+      </w:pPr>
+      <w:bookmarkStart w:id="8" w:name="_Toc20512599"/>
+      <w:r>
+        <w:rPr>
+          <w:lang w:val="es-ES"/>
+        </w:rPr>
+        <w:lastRenderedPageBreak/>
+        <w:t>Requerimientos mínimos para correr la aplicación</w:t>
+      </w:r>
+      <w:bookmarkEnd w:id="8"/>
+    </w:p>
+    <w:p>
+      <w:pPr>
+        <w:pStyle w:val="Ttulo2"/>
+        <w:rPr>
+          <w:lang w:val="es-ES"/>
+        </w:rPr>
+      </w:pPr>
+    </w:p>
+    <w:p>
+      <w:pPr>
+        <w:jc w:val="both"/>
+        <w:rPr>
+          <w:lang w:val="es-ES"/>
+        </w:rPr>
+      </w:pPr>
+      <w:r>
+        <w:rPr>
+          <w:lang w:val="es-ES"/>
+        </w:rPr>
+        <w:t xml:space="preserve">Para poder ejecutar dicha aplicación se necesitan tener instaladas las siguientes herramientas y </w:t>
+      </w:r>
+      <w:proofErr w:type="spellStart"/>
+      <w:r>
+        <w:rPr>
+          <w:lang w:val="es-ES"/>
+        </w:rPr>
+        <w:t>frameworks</w:t>
+      </w:r>
+      <w:proofErr w:type="spellEnd"/>
+      <w:r>
+        <w:rPr>
+          <w:lang w:val="es-ES"/>
+        </w:rPr>
+        <w:t>.</w:t>
+      </w:r>
+    </w:p>
+    <w:p>
+      <w:pPr>
+        <w:jc w:val="both"/>
+        <w:rPr>
+          <w:lang w:val="es-ES"/>
+        </w:rPr>
+      </w:pPr>
+    </w:p>
+    <w:p>
+      <w:pPr>
+        <w:pStyle w:val="Prrafodelista"/>
+        <w:numPr>
+          <w:ilvl w:val="0"/>
+          <w:numId w:val="29"/>
+        </w:numPr>
+        <w:jc w:val="both"/>
+      </w:pPr>
+      <w:r>
+        <w:t>Internet Information Services (IIS) M</w:t>
+      </w:r>
+      <w:r>
+        <w:t>icrosoft</w:t>
+      </w:r>
+    </w:p>
+    <w:p>
+      <w:pPr>
+        <w:pStyle w:val="Prrafodelista"/>
+        <w:numPr>
+          <w:ilvl w:val="0"/>
+          <w:numId w:val="29"/>
+        </w:numPr>
+        <w:jc w:val="both"/>
+        <w:rPr>
+          <w:lang w:val="es-ES"/>
+        </w:rPr>
+      </w:pPr>
+      <w:r>
+        <w:rPr>
+          <w:lang w:val="es-ES"/>
+        </w:rPr>
+        <w:t>Framework .Net 4.0 o superior</w:t>
+      </w:r>
+    </w:p>
+    <w:p>
+      <w:pPr>
+        <w:pStyle w:val="Prrafodelista"/>
+        <w:numPr>
+          <w:ilvl w:val="0"/>
+          <w:numId w:val="29"/>
+        </w:numPr>
+        <w:jc w:val="both"/>
+        <w:rPr>
+          <w:lang w:val="es-ES"/>
+        </w:rPr>
+      </w:pPr>
+      <w:r>
+        <w:rPr>
+          <w:lang w:val="es-ES"/>
+        </w:rPr>
+        <w:t xml:space="preserve">Navegador Google Chrome o Microsoft </w:t>
+      </w:r>
+      <w:proofErr w:type="spellStart"/>
+      <w:r>
+        <w:rPr>
+          <w:lang w:val="es-ES"/>
+        </w:rPr>
+        <w:t>Edge</w:t>
+      </w:r>
+      <w:proofErr w:type="spellEnd"/>
+    </w:p>
+    <w:p>
+      <w:pPr>
+        <w:jc w:val="both"/>
+        <w:rPr>
+          <w:sz w:val="32"/>
+          <w:szCs w:val="32"/>
+          <w:lang w:val="es-ES"/>
+        </w:rPr>
+      </w:pPr>
+      <w:r>
+        <w:rPr>
+          <w:lang w:val="es-ES"/>
+        </w:rPr>
+        <w:br w:type="page"/>
+      </w:r>
+    </w:p>
+    <w:p>
+      <w:pPr>
         <w:pStyle w:val="Ttulo1"/>
         <w:rPr>
           <w:lang w:val="es-ES"/>
         </w:rPr>
       </w:pPr>
+      <w:bookmarkStart w:id="9" w:name="_Toc20512600"/>
       <w:r>
         <w:rPr>
           <w:lang w:val="es-ES"/>
@@ -3867,25 +5211,2177 @@
         <w:lastRenderedPageBreak/>
         <w:t>2. Diagrama de Clases</w:t>
       </w:r>
-    </w:p>
-    <w:p>
-      <w:pPr>
-        <w:rPr>
-          <w:lang w:val="es-ES"/>
-        </w:rPr>
-      </w:pPr>
-    </w:p>
-    <w:p>
-      <w:pPr>
-        <w:rPr>
-          <w:lang w:val="es-ES"/>
-        </w:rPr>
-      </w:pPr>
-      <w:bookmarkStart w:id="7" w:name="_GoBack"/>
-      <w:bookmarkEnd w:id="7"/>
+      <w:bookmarkEnd w:id="9"/>
+    </w:p>
+    <w:p>
+      <w:pPr>
+        <w:rPr>
+          <w:lang w:val="es-ES"/>
+        </w:rPr>
+      </w:pPr>
+    </w:p>
+    <w:p>
+      <w:pPr>
+        <w:pStyle w:val="Ttulo2"/>
+        <w:rPr>
+          <w:lang w:val="es-ES"/>
+        </w:rPr>
+      </w:pPr>
+      <w:bookmarkStart w:id="10" w:name="_Toc20512601"/>
+      <w:r>
+        <w:rPr>
+          <w:lang w:val="es-ES"/>
+        </w:rPr>
+        <w:t>2.1 Diagrama de clases general CQL</w:t>
+      </w:r>
+      <w:bookmarkEnd w:id="10"/>
+    </w:p>
+    <w:p>
+      <w:pPr>
+        <w:rPr>
+          <w:lang w:val="es-ES"/>
+        </w:rPr>
+      </w:pPr>
+    </w:p>
+    <w:p>
+      <w:pPr>
+        <w:jc w:val="center"/>
+        <w:rPr>
+          <w:lang w:val="es-ES"/>
+        </w:rPr>
+      </w:pPr>
+      <w:r>
+        <w:rPr>
+          <w:noProof/>
+          <w:lang w:val="es-ES" w:eastAsia="es-ES"/>
+        </w:rPr>
+        <w:drawing>
+          <wp:inline distT="0" distB="0" distL="0" distR="0" wp14:anchorId="6F7FB11E" wp14:editId="79EFB3BA">
+            <wp:extent cx="5943600" cy="2825115"/>
+            <wp:effectExtent l="0" t="0" r="0" b="0"/>
+            <wp:docPr id="6" name="Imagen 6"/>
+            <wp:cNvGraphicFramePr>
+              <a:graphicFrameLocks xmlns:a="http://schemas.openxmlformats.org/drawingml/2006/main" noChangeAspect="1"/>
+            </wp:cNvGraphicFramePr>
+            <a:graphic xmlns:a="http://schemas.openxmlformats.org/drawingml/2006/main">
+              <a:graphicData uri="http://schemas.openxmlformats.org/drawingml/2006/picture">
+                <pic:pic xmlns:pic="http://schemas.openxmlformats.org/drawingml/2006/picture">
+                  <pic:nvPicPr>
+                    <pic:cNvPr id="1" name=""/>
+                    <pic:cNvPicPr/>
+                  </pic:nvPicPr>
+                  <pic:blipFill>
+                    <a:blip r:embed="rId15"/>
+                    <a:stretch>
+                      <a:fillRect/>
+                    </a:stretch>
+                  </pic:blipFill>
+                  <pic:spPr>
+                    <a:xfrm>
+                      <a:off x="0" y="0"/>
+                      <a:ext cx="5943600" cy="2825115"/>
+                    </a:xfrm>
+                    <a:prstGeom prst="rect">
+                      <a:avLst/>
+                    </a:prstGeom>
+                  </pic:spPr>
+                </pic:pic>
+              </a:graphicData>
+            </a:graphic>
+          </wp:inline>
+        </w:drawing>
+      </w:r>
+    </w:p>
+    <w:p>
+      <w:pPr>
+        <w:pStyle w:val="Ttulo2"/>
+        <w:rPr>
+          <w:lang w:val="es-ES"/>
+        </w:rPr>
+      </w:pPr>
+      <w:bookmarkStart w:id="11" w:name="_Toc20512602"/>
+      <w:r>
+        <w:rPr>
+          <w:lang w:val="es-ES"/>
+        </w:rPr>
+        <w:t>2.2 Diagrama de clases general DBMS</w:t>
+      </w:r>
+      <w:bookmarkEnd w:id="11"/>
+    </w:p>
+    <w:p>
+      <w:pPr>
+        <w:rPr>
+          <w:lang w:val="es-ES"/>
+        </w:rPr>
+      </w:pPr>
+    </w:p>
+    <w:p>
+      <w:pPr>
+        <w:jc w:val="center"/>
+        <w:rPr>
+          <w:lang w:val="es-ES"/>
+        </w:rPr>
+      </w:pPr>
+      <w:r>
+        <w:rPr>
+          <w:noProof/>
+          <w:lang w:val="es-ES" w:eastAsia="es-ES"/>
+        </w:rPr>
+        <w:drawing>
+          <wp:inline distT="0" distB="0" distL="0" distR="0" wp14:anchorId="5128EFE4" wp14:editId="3A637608">
+            <wp:extent cx="3829050" cy="3505200"/>
+            <wp:effectExtent l="0" t="0" r="0" b="0"/>
+            <wp:docPr id="7" name="Imagen 7"/>
+            <wp:cNvGraphicFramePr>
+              <a:graphicFrameLocks xmlns:a="http://schemas.openxmlformats.org/drawingml/2006/main" noChangeAspect="1"/>
+            </wp:cNvGraphicFramePr>
+            <a:graphic xmlns:a="http://schemas.openxmlformats.org/drawingml/2006/main">
+              <a:graphicData uri="http://schemas.openxmlformats.org/drawingml/2006/picture">
+                <pic:pic xmlns:pic="http://schemas.openxmlformats.org/drawingml/2006/picture">
+                  <pic:nvPicPr>
+                    <pic:cNvPr id="1" name=""/>
+                    <pic:cNvPicPr/>
+                  </pic:nvPicPr>
+                  <pic:blipFill>
+                    <a:blip r:embed="rId16"/>
+                    <a:stretch>
+                      <a:fillRect/>
+                    </a:stretch>
+                  </pic:blipFill>
+                  <pic:spPr>
+                    <a:xfrm>
+                      <a:off x="0" y="0"/>
+                      <a:ext cx="3829050" cy="3505200"/>
+                    </a:xfrm>
+                    <a:prstGeom prst="rect">
+                      <a:avLst/>
+                    </a:prstGeom>
+                  </pic:spPr>
+                </pic:pic>
+              </a:graphicData>
+            </a:graphic>
+          </wp:inline>
+        </w:drawing>
+      </w:r>
+    </w:p>
+    <w:p>
+      <w:pPr>
+        <w:rPr>
+          <w:lang w:val="es-ES"/>
+        </w:rPr>
+      </w:pPr>
+    </w:p>
+    <w:p>
+      <w:pPr>
+        <w:pStyle w:val="Ttulo1"/>
+        <w:rPr>
+          <w:lang w:val="es-ES"/>
+        </w:rPr>
+      </w:pPr>
+      <w:bookmarkStart w:id="12" w:name="_Toc20512603"/>
+      <w:r>
+        <w:rPr>
+          <w:lang w:val="es-ES"/>
+        </w:rPr>
+        <w:lastRenderedPageBreak/>
+        <w:t>3. Diagrama de Paquetes</w:t>
+      </w:r>
+      <w:bookmarkEnd w:id="12"/>
+    </w:p>
+    <w:p>
+      <w:pPr>
+        <w:rPr>
+          <w:lang w:val="es-ES"/>
+        </w:rPr>
+      </w:pPr>
+    </w:p>
+    <w:p>
+      <w:pPr>
+        <w:pStyle w:val="Ttulo2"/>
+        <w:rPr>
+          <w:lang w:val="es-ES"/>
+        </w:rPr>
+      </w:pPr>
+      <w:bookmarkStart w:id="13" w:name="_Toc20512604"/>
+      <w:r>
+        <w:rPr>
+          <w:lang w:val="es-ES"/>
+        </w:rPr>
+        <w:t>3.1 Diagrama de paquetes servidor</w:t>
+      </w:r>
+      <w:bookmarkEnd w:id="13"/>
+    </w:p>
+    <w:p>
+      <w:pPr>
+        <w:rPr>
+          <w:lang w:val="es-ES"/>
+        </w:rPr>
+      </w:pPr>
+    </w:p>
+    <w:p>
+      <w:pPr>
+        <w:jc w:val="center"/>
+        <w:rPr>
+          <w:lang w:val="es-ES"/>
+        </w:rPr>
+      </w:pPr>
+      <w:r>
+        <w:rPr>
+          <w:noProof/>
+          <w:lang w:val="es-ES" w:eastAsia="es-ES"/>
+        </w:rPr>
+        <w:drawing>
+          <wp:inline distT="0" distB="0" distL="0" distR="0" wp14:anchorId="470831D9" wp14:editId="5935BED8">
+            <wp:extent cx="5943600" cy="3557270"/>
+            <wp:effectExtent l="0" t="0" r="0" b="5080"/>
+            <wp:docPr id="8" name="Imagen 8"/>
+            <wp:cNvGraphicFramePr>
+              <a:graphicFrameLocks xmlns:a="http://schemas.openxmlformats.org/drawingml/2006/main" noChangeAspect="1"/>
+            </wp:cNvGraphicFramePr>
+            <a:graphic xmlns:a="http://schemas.openxmlformats.org/drawingml/2006/main">
+              <a:graphicData uri="http://schemas.openxmlformats.org/drawingml/2006/picture">
+                <pic:pic xmlns:pic="http://schemas.openxmlformats.org/drawingml/2006/picture">
+                  <pic:nvPicPr>
+                    <pic:cNvPr id="1" name=""/>
+                    <pic:cNvPicPr/>
+                  </pic:nvPicPr>
+                  <pic:blipFill>
+                    <a:blip r:embed="rId17"/>
+                    <a:stretch>
+                      <a:fillRect/>
+                    </a:stretch>
+                  </pic:blipFill>
+                  <pic:spPr>
+                    <a:xfrm>
+                      <a:off x="0" y="0"/>
+                      <a:ext cx="5943600" cy="3557270"/>
+                    </a:xfrm>
+                    <a:prstGeom prst="rect">
+                      <a:avLst/>
+                    </a:prstGeom>
+                  </pic:spPr>
+                </pic:pic>
+              </a:graphicData>
+            </a:graphic>
+          </wp:inline>
+        </w:drawing>
+      </w:r>
+    </w:p>
+    <w:p>
+      <w:pPr>
+        <w:pStyle w:val="Ttulo2"/>
+        <w:rPr>
+          <w:lang w:val="es-ES"/>
+        </w:rPr>
+      </w:pPr>
+      <w:r>
+        <w:rPr>
+          <w:lang w:val="es-ES"/>
+        </w:rPr>
+        <w:br w:type="page"/>
+      </w:r>
+      <w:bookmarkStart w:id="14" w:name="_Toc20512605"/>
+      <w:r>
+        <w:rPr>
+          <w:lang w:val="es-ES"/>
+        </w:rPr>
+        <w:lastRenderedPageBreak/>
+        <w:t>3.2 Diagrama de paquetes Cliente</w:t>
+      </w:r>
+      <w:bookmarkEnd w:id="14"/>
+    </w:p>
+    <w:p>
+      <w:pPr>
+        <w:rPr>
+          <w:lang w:val="es-ES"/>
+        </w:rPr>
+      </w:pPr>
+    </w:p>
+    <w:p>
+      <w:pPr>
+        <w:rPr>
+          <w:lang w:val="es-ES"/>
+        </w:rPr>
+      </w:pPr>
+      <w:r>
+        <w:rPr>
+          <w:noProof/>
+          <w:lang w:val="es-ES" w:eastAsia="es-ES"/>
+        </w:rPr>
+        <w:drawing>
+          <wp:inline distT="0" distB="0" distL="0" distR="0" wp14:anchorId="06661ED6" wp14:editId="6CFA58AB">
+            <wp:extent cx="5943600" cy="3629025"/>
+            <wp:effectExtent l="0" t="0" r="0" b="9525"/>
+            <wp:docPr id="34" name="Imagen 34"/>
+            <wp:cNvGraphicFramePr>
+              <a:graphicFrameLocks xmlns:a="http://schemas.openxmlformats.org/drawingml/2006/main" noChangeAspect="1"/>
+            </wp:cNvGraphicFramePr>
+            <a:graphic xmlns:a="http://schemas.openxmlformats.org/drawingml/2006/main">
+              <a:graphicData uri="http://schemas.openxmlformats.org/drawingml/2006/picture">
+                <pic:pic xmlns:pic="http://schemas.openxmlformats.org/drawingml/2006/picture">
+                  <pic:nvPicPr>
+                    <pic:cNvPr id="1" name=""/>
+                    <pic:cNvPicPr/>
+                  </pic:nvPicPr>
+                  <pic:blipFill>
+                    <a:blip r:embed="rId18"/>
+                    <a:stretch>
+                      <a:fillRect/>
+                    </a:stretch>
+                  </pic:blipFill>
+                  <pic:spPr>
+                    <a:xfrm>
+                      <a:off x="0" y="0"/>
+                      <a:ext cx="5943600" cy="3629025"/>
+                    </a:xfrm>
+                    <a:prstGeom prst="rect">
+                      <a:avLst/>
+                    </a:prstGeom>
+                  </pic:spPr>
+                </pic:pic>
+              </a:graphicData>
+            </a:graphic>
+          </wp:inline>
+        </w:drawing>
+      </w:r>
+    </w:p>
+    <w:p>
+      <w:pPr>
+        <w:rPr>
+          <w:lang w:val="es-ES"/>
+        </w:rPr>
+      </w:pPr>
+      <w:r>
+        <w:rPr>
+          <w:lang w:val="es-ES"/>
+        </w:rPr>
+        <w:br w:type="page"/>
+      </w:r>
+    </w:p>
+    <w:p>
+      <w:pPr>
+        <w:pStyle w:val="Ttulo1"/>
+        <w:rPr>
+          <w:lang w:val="es-ES"/>
+        </w:rPr>
+      </w:pPr>
+      <w:bookmarkStart w:id="15" w:name="_Toc20512606"/>
+      <w:r>
+        <w:rPr>
+          <w:lang w:val="es-ES"/>
+        </w:rPr>
+        <w:lastRenderedPageBreak/>
+        <w:t>4. Descripción de Herramientas Utilizadas</w:t>
+      </w:r>
+      <w:bookmarkEnd w:id="15"/>
+    </w:p>
+    <w:p>
+      <w:pPr>
+        <w:rPr>
+          <w:lang w:val="es-ES"/>
+        </w:rPr>
+      </w:pPr>
+    </w:p>
+    <w:p>
+      <w:pPr>
+        <w:pStyle w:val="Ttulo2"/>
+        <w:rPr>
+          <w:lang w:val="es-ES"/>
+        </w:rPr>
+      </w:pPr>
+      <w:bookmarkStart w:id="16" w:name="_Toc20512607"/>
+      <w:r>
+        <w:rPr>
+          <w:lang w:val="es-ES"/>
+        </w:rPr>
+        <w:t xml:space="preserve">4.1 </w:t>
+      </w:r>
+      <w:proofErr w:type="spellStart"/>
+      <w:r>
+        <w:rPr>
+          <w:lang w:val="es-ES"/>
+        </w:rPr>
+        <w:t>CodeMirror</w:t>
+      </w:r>
+      <w:bookmarkEnd w:id="16"/>
+      <w:proofErr w:type="spellEnd"/>
+    </w:p>
+    <w:p>
+      <w:pPr>
+        <w:rPr>
+          <w:lang w:val="es-ES"/>
+        </w:rPr>
+      </w:pPr>
+    </w:p>
+    <w:p>
+      <w:pPr>
+        <w:jc w:val="both"/>
+        <w:rPr>
+          <w:lang w:val="es-ES"/>
+        </w:rPr>
+      </w:pPr>
+      <w:proofErr w:type="spellStart"/>
+      <w:r>
+        <w:rPr>
+          <w:lang w:val="es-ES"/>
+        </w:rPr>
+        <w:t>CodeMirror</w:t>
+      </w:r>
+      <w:proofErr w:type="spellEnd"/>
+      <w:r>
+        <w:rPr>
+          <w:lang w:val="es-ES"/>
+        </w:rPr>
+        <w:t xml:space="preserve"> es un editor de texto versátil implementado en JavaScript para el navegador. Está especializado para editar código y viene con varios modos de lenguaje y complementos que implementan una funcionalidad de edición más avanzada.</w:t>
+      </w:r>
+    </w:p>
+    <w:p>
+      <w:pPr>
+        <w:jc w:val="both"/>
+        <w:rPr>
+          <w:lang w:val="es-ES"/>
+        </w:rPr>
+      </w:pPr>
+      <w:r>
+        <w:rPr>
+          <w:lang w:val="es-ES"/>
+        </w:rPr>
+        <w:t xml:space="preserve">Una rica API de programación y un sistema de temas CSS están disponibles para personalizar </w:t>
+      </w:r>
+      <w:proofErr w:type="spellStart"/>
+      <w:r>
+        <w:rPr>
+          <w:lang w:val="es-ES"/>
+        </w:rPr>
+        <w:t>CodeMirror</w:t>
+      </w:r>
+      <w:proofErr w:type="spellEnd"/>
+      <w:r>
+        <w:rPr>
+          <w:lang w:val="es-ES"/>
+        </w:rPr>
+        <w:t xml:space="preserve"> para que se ajuste a su aplicación y ampliarla con nuevas funciones.</w:t>
+      </w:r>
+    </w:p>
+    <w:p>
+      <w:pPr>
+        <w:jc w:val="both"/>
+        <w:rPr>
+          <w:lang w:val="es-ES"/>
+        </w:rPr>
+      </w:pPr>
+      <w:r>
+        <w:rPr>
+          <w:lang w:val="es-ES"/>
+        </w:rPr>
+        <w:t>Características</w:t>
+      </w:r>
+      <w:r>
+        <w:rPr>
+          <w:lang w:val="es-ES"/>
+        </w:rPr>
+        <w:t>:</w:t>
+      </w:r>
+    </w:p>
+    <w:p>
+      <w:pPr>
+        <w:pStyle w:val="Prrafodelista"/>
+        <w:numPr>
+          <w:ilvl w:val="0"/>
+          <w:numId w:val="26"/>
+        </w:numPr>
+        <w:jc w:val="both"/>
+        <w:rPr>
+          <w:lang w:val="es-ES"/>
+        </w:rPr>
+      </w:pPr>
+      <w:r>
+        <w:rPr>
+          <w:lang w:val="es-ES"/>
+        </w:rPr>
+        <w:t>Soporte para más de 100 idiomas listos para usar</w:t>
+      </w:r>
+    </w:p>
+    <w:p>
+      <w:pPr>
+        <w:pStyle w:val="Prrafodelista"/>
+        <w:numPr>
+          <w:ilvl w:val="0"/>
+          <w:numId w:val="26"/>
+        </w:numPr>
+        <w:jc w:val="both"/>
+        <w:rPr>
+          <w:lang w:val="es-ES"/>
+        </w:rPr>
+      </w:pPr>
+      <w:r>
+        <w:rPr>
+          <w:lang w:val="es-ES"/>
+        </w:rPr>
+        <w:t xml:space="preserve">Un sistema de modo de lenguaje potente y </w:t>
+      </w:r>
+      <w:proofErr w:type="spellStart"/>
+      <w:r>
+        <w:rPr>
+          <w:lang w:val="es-ES"/>
+        </w:rPr>
+        <w:t>composable</w:t>
+      </w:r>
+      <w:proofErr w:type="spellEnd"/>
+    </w:p>
+    <w:p>
+      <w:pPr>
+        <w:pStyle w:val="Prrafodelista"/>
+        <w:numPr>
+          <w:ilvl w:val="0"/>
+          <w:numId w:val="26"/>
+        </w:numPr>
+        <w:jc w:val="both"/>
+        <w:rPr>
+          <w:lang w:val="es-ES"/>
+        </w:rPr>
+      </w:pPr>
+      <w:r>
+        <w:rPr>
+          <w:lang w:val="es-ES"/>
+        </w:rPr>
+        <w:t>Autocompletado ( XML )</w:t>
+      </w:r>
+    </w:p>
+    <w:p>
+      <w:pPr>
+        <w:pStyle w:val="Prrafodelista"/>
+        <w:numPr>
+          <w:ilvl w:val="0"/>
+          <w:numId w:val="26"/>
+        </w:numPr>
+        <w:jc w:val="both"/>
+        <w:rPr>
+          <w:lang w:val="es-ES"/>
+        </w:rPr>
+      </w:pPr>
+      <w:r>
+        <w:rPr>
+          <w:lang w:val="es-ES"/>
+        </w:rPr>
+        <w:t>Código plegable</w:t>
+      </w:r>
+    </w:p>
+    <w:p>
+      <w:pPr>
+        <w:pStyle w:val="Prrafodelista"/>
+        <w:numPr>
+          <w:ilvl w:val="0"/>
+          <w:numId w:val="26"/>
+        </w:numPr>
+        <w:jc w:val="both"/>
+        <w:rPr>
+          <w:lang w:val="es-ES"/>
+        </w:rPr>
+      </w:pPr>
+      <w:r>
+        <w:rPr>
+          <w:lang w:val="es-ES"/>
+        </w:rPr>
+        <w:t>Combinaciones de teclas configurables</w:t>
+      </w:r>
+    </w:p>
+    <w:p>
+      <w:pPr>
+        <w:pStyle w:val="Prrafodelista"/>
+        <w:numPr>
+          <w:ilvl w:val="0"/>
+          <w:numId w:val="26"/>
+        </w:numPr>
+        <w:jc w:val="both"/>
+        <w:rPr>
+          <w:lang w:val="es-ES"/>
+        </w:rPr>
+      </w:pPr>
+      <w:r>
+        <w:rPr>
+          <w:lang w:val="es-ES"/>
+        </w:rPr>
+        <w:t xml:space="preserve">Enlaces de </w:t>
+      </w:r>
+      <w:proofErr w:type="spellStart"/>
+      <w:r>
+        <w:rPr>
+          <w:lang w:val="es-ES"/>
+        </w:rPr>
+        <w:t>Vim</w:t>
+      </w:r>
+      <w:proofErr w:type="spellEnd"/>
+      <w:r>
+        <w:rPr>
+          <w:lang w:val="es-ES"/>
+        </w:rPr>
+        <w:t xml:space="preserve"> , </w:t>
+      </w:r>
+      <w:proofErr w:type="spellStart"/>
+      <w:r>
+        <w:rPr>
+          <w:lang w:val="es-ES"/>
+        </w:rPr>
+        <w:t>Emacs</w:t>
+      </w:r>
+      <w:proofErr w:type="spellEnd"/>
+      <w:r>
+        <w:rPr>
+          <w:lang w:val="es-ES"/>
+        </w:rPr>
+        <w:t xml:space="preserve"> y Sublime Text</w:t>
+      </w:r>
+    </w:p>
+    <w:p>
+      <w:pPr>
+        <w:pStyle w:val="Prrafodelista"/>
+        <w:numPr>
+          <w:ilvl w:val="0"/>
+          <w:numId w:val="26"/>
+        </w:numPr>
+        <w:jc w:val="both"/>
+        <w:rPr>
+          <w:lang w:val="es-ES"/>
+        </w:rPr>
+      </w:pPr>
+      <w:r>
+        <w:rPr>
+          <w:lang w:val="es-ES"/>
+        </w:rPr>
+        <w:t>Buscar y reemplazar interfaz</w:t>
+      </w:r>
+    </w:p>
+    <w:p>
+      <w:pPr>
+        <w:pStyle w:val="Prrafodelista"/>
+        <w:numPr>
+          <w:ilvl w:val="0"/>
+          <w:numId w:val="26"/>
+        </w:numPr>
+        <w:jc w:val="both"/>
+        <w:rPr>
+          <w:lang w:val="es-ES"/>
+        </w:rPr>
+      </w:pPr>
+      <w:r>
+        <w:rPr>
+          <w:lang w:val="es-ES"/>
+        </w:rPr>
+        <w:t>Soporte y etiqueta a juego</w:t>
+      </w:r>
+    </w:p>
+    <w:p>
+      <w:pPr>
+        <w:pStyle w:val="Prrafodelista"/>
+        <w:numPr>
+          <w:ilvl w:val="0"/>
+          <w:numId w:val="26"/>
+        </w:numPr>
+        <w:jc w:val="both"/>
+        <w:rPr>
+          <w:lang w:val="es-ES"/>
+        </w:rPr>
+      </w:pPr>
+      <w:r>
+        <w:rPr>
+          <w:lang w:val="es-ES"/>
+        </w:rPr>
+        <w:t>Soporte para vistas divididas</w:t>
+      </w:r>
+    </w:p>
+    <w:p>
+      <w:pPr>
+        <w:pStyle w:val="Prrafodelista"/>
+        <w:numPr>
+          <w:ilvl w:val="0"/>
+          <w:numId w:val="26"/>
+        </w:numPr>
+        <w:jc w:val="both"/>
+        <w:rPr>
+          <w:lang w:val="es-ES"/>
+        </w:rPr>
+      </w:pPr>
+      <w:r>
+        <w:rPr>
+          <w:lang w:val="es-ES"/>
+        </w:rPr>
+        <w:t xml:space="preserve">Integración de </w:t>
+      </w:r>
+      <w:proofErr w:type="spellStart"/>
+      <w:r>
+        <w:rPr>
+          <w:lang w:val="es-ES"/>
+        </w:rPr>
+        <w:t>Linter</w:t>
+      </w:r>
+      <w:proofErr w:type="spellEnd"/>
+    </w:p>
+    <w:p>
+      <w:pPr>
+        <w:pStyle w:val="Prrafodelista"/>
+        <w:numPr>
+          <w:ilvl w:val="0"/>
+          <w:numId w:val="26"/>
+        </w:numPr>
+        <w:jc w:val="both"/>
+        <w:rPr>
+          <w:lang w:val="es-ES"/>
+        </w:rPr>
+      </w:pPr>
+      <w:r>
+        <w:rPr>
+          <w:lang w:val="es-ES"/>
+        </w:rPr>
+        <w:t>Mezclando tamaños de fuente y estilos</w:t>
+      </w:r>
+    </w:p>
+    <w:p>
+      <w:pPr>
+        <w:pStyle w:val="Prrafodelista"/>
+        <w:numPr>
+          <w:ilvl w:val="0"/>
+          <w:numId w:val="26"/>
+        </w:numPr>
+        <w:jc w:val="both"/>
+        <w:rPr>
+          <w:lang w:val="es-ES"/>
+        </w:rPr>
+      </w:pPr>
+      <w:r>
+        <w:rPr>
+          <w:lang w:val="es-ES"/>
+        </w:rPr>
+        <w:t>Varios temas</w:t>
+      </w:r>
+    </w:p>
+    <w:p>
+      <w:pPr>
+        <w:pStyle w:val="Prrafodelista"/>
+        <w:numPr>
+          <w:ilvl w:val="0"/>
+          <w:numId w:val="26"/>
+        </w:numPr>
+        <w:jc w:val="both"/>
+        <w:rPr>
+          <w:lang w:val="es-ES"/>
+        </w:rPr>
+      </w:pPr>
+      <w:r>
+        <w:rPr>
+          <w:lang w:val="es-ES"/>
+        </w:rPr>
+        <w:t>Capaz de cambiar el tamaño para adaptarse al contenido</w:t>
+      </w:r>
+    </w:p>
+    <w:p>
+      <w:pPr>
+        <w:pStyle w:val="Prrafodelista"/>
+        <w:numPr>
+          <w:ilvl w:val="0"/>
+          <w:numId w:val="26"/>
+        </w:numPr>
+        <w:jc w:val="both"/>
+        <w:rPr>
+          <w:lang w:val="es-ES"/>
+        </w:rPr>
+      </w:pPr>
+      <w:r>
+        <w:rPr>
+          <w:lang w:val="es-ES"/>
+        </w:rPr>
+        <w:t>Widgets en línea y en bloque</w:t>
+      </w:r>
+    </w:p>
+    <w:p>
+      <w:pPr>
+        <w:pStyle w:val="Prrafodelista"/>
+        <w:numPr>
+          <w:ilvl w:val="0"/>
+          <w:numId w:val="26"/>
+        </w:numPr>
+        <w:jc w:val="both"/>
+        <w:rPr>
+          <w:lang w:val="es-ES"/>
+        </w:rPr>
+      </w:pPr>
+      <w:r>
+        <w:rPr>
+          <w:lang w:val="es-ES"/>
+        </w:rPr>
+        <w:t>Canaletas programables</w:t>
+      </w:r>
+    </w:p>
+    <w:p>
+      <w:pPr>
+        <w:pStyle w:val="Prrafodelista"/>
+        <w:numPr>
+          <w:ilvl w:val="0"/>
+          <w:numId w:val="26"/>
+        </w:numPr>
+        <w:jc w:val="both"/>
+        <w:rPr>
+          <w:lang w:val="es-ES"/>
+        </w:rPr>
+      </w:pPr>
+      <w:r>
+        <w:rPr>
+          <w:lang w:val="es-ES"/>
+        </w:rPr>
+        <w:t>Hacer rangos de texto con estilo, solo lectura o atómico</w:t>
+      </w:r>
+    </w:p>
+    <w:p>
+      <w:pPr>
+        <w:pStyle w:val="Prrafodelista"/>
+        <w:numPr>
+          <w:ilvl w:val="0"/>
+          <w:numId w:val="26"/>
+        </w:numPr>
+        <w:jc w:val="both"/>
+        <w:rPr>
+          <w:lang w:val="es-ES"/>
+        </w:rPr>
+      </w:pPr>
+      <w:r>
+        <w:rPr>
+          <w:lang w:val="es-ES"/>
+        </w:rPr>
+        <w:t>Soporte de texto bidireccional</w:t>
+      </w:r>
+    </w:p>
+    <w:p>
+      <w:pPr>
+        <w:pStyle w:val="Prrafodelista"/>
+        <w:numPr>
+          <w:ilvl w:val="0"/>
+          <w:numId w:val="26"/>
+        </w:numPr>
+        <w:jc w:val="both"/>
+        <w:rPr>
+          <w:lang w:val="es-ES"/>
+        </w:rPr>
+      </w:pPr>
+      <w:r>
+        <w:rPr>
+          <w:lang w:val="es-ES"/>
+        </w:rPr>
+        <w:t>Muchos</w:t>
+      </w:r>
+      <w:r>
+        <w:rPr>
+          <w:lang w:val="es-ES"/>
+        </w:rPr>
+        <w:t xml:space="preserve"> otros métodos y complementos.</w:t>
+      </w:r>
+    </w:p>
+    <w:p>
+      <w:pPr>
+        <w:jc w:val="both"/>
+        <w:rPr>
+          <w:lang w:val="es-ES"/>
+        </w:rPr>
+      </w:pPr>
+    </w:p>
+    <w:p>
+      <w:pPr>
+        <w:jc w:val="center"/>
+        <w:rPr>
+          <w:lang w:val="es-ES"/>
+        </w:rPr>
+      </w:pPr>
+      <w:r>
+        <w:rPr>
+          <w:noProof/>
+          <w:lang w:val="es-ES" w:eastAsia="es-ES"/>
+        </w:rPr>
+        <w:drawing>
+          <wp:inline distT="0" distB="0" distL="0" distR="0" wp14:anchorId="01CEAC77" wp14:editId="76D29FAB">
+            <wp:extent cx="1400175" cy="1409700"/>
+            <wp:effectExtent l="0" t="0" r="9525" b="0"/>
+            <wp:docPr id="36" name="Imagen 36"/>
+            <wp:cNvGraphicFramePr>
+              <a:graphicFrameLocks xmlns:a="http://schemas.openxmlformats.org/drawingml/2006/main" noChangeAspect="1"/>
+            </wp:cNvGraphicFramePr>
+            <a:graphic xmlns:a="http://schemas.openxmlformats.org/drawingml/2006/main">
+              <a:graphicData uri="http://schemas.openxmlformats.org/drawingml/2006/picture">
+                <pic:pic xmlns:pic="http://schemas.openxmlformats.org/drawingml/2006/picture">
+                  <pic:nvPicPr>
+                    <pic:cNvPr id="1" name=""/>
+                    <pic:cNvPicPr/>
+                  </pic:nvPicPr>
+                  <pic:blipFill>
+                    <a:blip r:embed="rId19"/>
+                    <a:stretch>
+                      <a:fillRect/>
+                    </a:stretch>
+                  </pic:blipFill>
+                  <pic:spPr>
+                    <a:xfrm>
+                      <a:off x="0" y="0"/>
+                      <a:ext cx="1400175" cy="1409700"/>
+                    </a:xfrm>
+                    <a:prstGeom prst="rect">
+                      <a:avLst/>
+                    </a:prstGeom>
+                  </pic:spPr>
+                </pic:pic>
+              </a:graphicData>
+            </a:graphic>
+          </wp:inline>
+        </w:drawing>
+      </w:r>
+    </w:p>
+    <w:p>
+      <w:pPr>
+        <w:rPr>
+          <w:lang w:val="es-ES"/>
+        </w:rPr>
+      </w:pPr>
+    </w:p>
+    <w:p>
+      <w:pPr>
+        <w:rPr>
+          <w:lang w:val="es-ES"/>
+        </w:rPr>
+      </w:pPr>
+    </w:p>
+    <w:p>
+      <w:pPr>
+        <w:pStyle w:val="Ttulo2"/>
+        <w:rPr>
+          <w:lang w:val="es-ES"/>
+        </w:rPr>
+      </w:pPr>
+      <w:bookmarkStart w:id="17" w:name="_Toc20512608"/>
+      <w:r>
+        <w:rPr>
+          <w:lang w:val="es-ES"/>
+        </w:rPr>
+        <w:lastRenderedPageBreak/>
+        <w:t xml:space="preserve">4.2 </w:t>
+      </w:r>
+      <w:proofErr w:type="spellStart"/>
+      <w:r>
+        <w:rPr>
+          <w:lang w:val="es-ES"/>
+        </w:rPr>
+        <w:t>BlockLY</w:t>
+      </w:r>
+      <w:bookmarkEnd w:id="17"/>
+      <w:proofErr w:type="spellEnd"/>
+    </w:p>
+    <w:p>
+      <w:pPr>
+        <w:rPr>
+          <w:lang w:val="es-ES"/>
+        </w:rPr>
+      </w:pPr>
+    </w:p>
+    <w:p>
+      <w:pPr>
+        <w:jc w:val="both"/>
+        <w:rPr>
+          <w:rFonts w:ascii="Arial" w:hAnsi="Arial" w:cs="Arial"/>
+          <w:color w:val="202124"/>
+          <w:shd w:val="clear" w:color="auto" w:fill="FFFFFF"/>
+          <w:lang w:val="es-ES"/>
+        </w:rPr>
+      </w:pPr>
+      <w:proofErr w:type="spellStart"/>
+      <w:r>
+        <w:rPr>
+          <w:rFonts w:ascii="Arial" w:hAnsi="Arial" w:cs="Arial"/>
+          <w:color w:val="202124"/>
+          <w:shd w:val="clear" w:color="auto" w:fill="FFFFFF"/>
+          <w:lang w:val="es-ES"/>
+        </w:rPr>
+        <w:t>Blockly</w:t>
+      </w:r>
+      <w:proofErr w:type="spellEnd"/>
+      <w:r>
+        <w:rPr>
+          <w:rFonts w:ascii="Arial" w:hAnsi="Arial" w:cs="Arial"/>
+          <w:color w:val="202124"/>
+          <w:shd w:val="clear" w:color="auto" w:fill="FFFFFF"/>
+          <w:lang w:val="es-ES"/>
+        </w:rPr>
+        <w:t xml:space="preserve"> en un navegador permite que las páginas web incluyan un editor de código visual para cualquiera de los cinco lenguajes de programación compatibles de </w:t>
+      </w:r>
+      <w:proofErr w:type="spellStart"/>
+      <w:r>
+        <w:rPr>
+          <w:rFonts w:ascii="Arial" w:hAnsi="Arial" w:cs="Arial"/>
+          <w:color w:val="202124"/>
+          <w:shd w:val="clear" w:color="auto" w:fill="FFFFFF"/>
+          <w:lang w:val="es-ES"/>
+        </w:rPr>
+        <w:t>Blockly</w:t>
+      </w:r>
+      <w:proofErr w:type="spellEnd"/>
+      <w:r>
+        <w:rPr>
+          <w:rFonts w:ascii="Arial" w:hAnsi="Arial" w:cs="Arial"/>
+          <w:color w:val="202124"/>
+          <w:shd w:val="clear" w:color="auto" w:fill="FFFFFF"/>
+          <w:lang w:val="es-ES"/>
+        </w:rPr>
+        <w:t>, o el suyo.</w:t>
+      </w:r>
+    </w:p>
+    <w:p>
+      <w:pPr>
+        <w:shd w:val="clear" w:color="auto" w:fill="FFFFFF"/>
+        <w:spacing w:before="240" w:after="240" w:line="240" w:lineRule="auto"/>
+        <w:rPr>
+          <w:rFonts w:ascii="Arial" w:eastAsia="Times New Roman" w:hAnsi="Arial" w:cs="Arial"/>
+          <w:color w:val="202124"/>
+          <w:sz w:val="24"/>
+          <w:szCs w:val="24"/>
+          <w:lang w:val="es-ES" w:eastAsia="es-ES"/>
+        </w:rPr>
+      </w:pPr>
+      <w:proofErr w:type="spellStart"/>
+      <w:r>
+        <w:rPr>
+          <w:rFonts w:ascii="Arial" w:eastAsia="Times New Roman" w:hAnsi="Arial" w:cs="Arial"/>
+          <w:color w:val="202124"/>
+          <w:sz w:val="24"/>
+          <w:szCs w:val="24"/>
+          <w:lang w:val="es-ES" w:eastAsia="es-ES"/>
+        </w:rPr>
+        <w:t>Blockly</w:t>
+      </w:r>
+      <w:proofErr w:type="spellEnd"/>
+      <w:r>
+        <w:rPr>
+          <w:rFonts w:ascii="Arial" w:eastAsia="Times New Roman" w:hAnsi="Arial" w:cs="Arial"/>
+          <w:color w:val="202124"/>
+          <w:sz w:val="24"/>
+          <w:szCs w:val="24"/>
+          <w:lang w:val="es-ES" w:eastAsia="es-ES"/>
+        </w:rPr>
+        <w:t xml:space="preserve"> </w:t>
+      </w:r>
+      <w:r>
+        <w:rPr>
+          <w:rFonts w:ascii="Arial" w:eastAsia="Times New Roman" w:hAnsi="Arial" w:cs="Arial"/>
+          <w:color w:val="202124"/>
+          <w:sz w:val="24"/>
+          <w:szCs w:val="24"/>
+          <w:lang w:val="es-ES" w:eastAsia="es-ES"/>
+        </w:rPr>
+        <w:t>es:</w:t>
+      </w:r>
+    </w:p>
+    <w:p>
+      <w:pPr>
+        <w:pStyle w:val="Prrafodelista"/>
+        <w:numPr>
+          <w:ilvl w:val="0"/>
+          <w:numId w:val="28"/>
+        </w:numPr>
+        <w:shd w:val="clear" w:color="auto" w:fill="FFFFFF"/>
+        <w:spacing w:before="180" w:after="180" w:line="240" w:lineRule="auto"/>
+        <w:rPr>
+          <w:rFonts w:ascii="Arial" w:eastAsia="Times New Roman" w:hAnsi="Arial" w:cs="Arial"/>
+          <w:color w:val="202124"/>
+          <w:sz w:val="24"/>
+          <w:szCs w:val="24"/>
+          <w:lang w:val="es-ES" w:eastAsia="es-ES"/>
+        </w:rPr>
+      </w:pPr>
+      <w:r>
+        <w:rPr>
+          <w:rFonts w:ascii="Arial" w:eastAsia="Times New Roman" w:hAnsi="Arial" w:cs="Arial"/>
+          <w:color w:val="202124"/>
+          <w:sz w:val="24"/>
+          <w:szCs w:val="24"/>
+          <w:lang w:val="es-ES" w:eastAsia="es-ES"/>
+        </w:rPr>
+        <w:t>Biblioteca de JavaScript puro. Menos de 150 kb sobre el cable.</w:t>
+      </w:r>
+    </w:p>
+    <w:p>
+      <w:pPr>
+        <w:pStyle w:val="Prrafodelista"/>
+        <w:numPr>
+          <w:ilvl w:val="0"/>
+          <w:numId w:val="28"/>
+        </w:numPr>
+        <w:shd w:val="clear" w:color="auto" w:fill="FFFFFF"/>
+        <w:spacing w:before="180" w:after="180" w:line="240" w:lineRule="auto"/>
+        <w:rPr>
+          <w:rFonts w:ascii="Arial" w:eastAsia="Times New Roman" w:hAnsi="Arial" w:cs="Arial"/>
+          <w:color w:val="202124"/>
+          <w:sz w:val="24"/>
+          <w:szCs w:val="24"/>
+          <w:lang w:val="es-ES" w:eastAsia="es-ES"/>
+        </w:rPr>
+      </w:pPr>
+      <w:r>
+        <w:rPr>
+          <w:rFonts w:ascii="Arial" w:eastAsia="Times New Roman" w:hAnsi="Arial" w:cs="Arial"/>
+          <w:color w:val="202124"/>
+          <w:sz w:val="24"/>
+          <w:szCs w:val="24"/>
+          <w:lang w:val="es-ES" w:eastAsia="es-ES"/>
+        </w:rPr>
+        <w:t>100% del lado del cliente. Sin dependencias del lado del servidor.</w:t>
+      </w:r>
+    </w:p>
+    <w:p>
+      <w:pPr>
+        <w:pStyle w:val="Prrafodelista"/>
+        <w:numPr>
+          <w:ilvl w:val="0"/>
+          <w:numId w:val="28"/>
+        </w:numPr>
+        <w:shd w:val="clear" w:color="auto" w:fill="FFFFFF"/>
+        <w:spacing w:before="180" w:after="180" w:line="240" w:lineRule="auto"/>
+        <w:rPr>
+          <w:rFonts w:ascii="Arial" w:eastAsia="Times New Roman" w:hAnsi="Arial" w:cs="Arial"/>
+          <w:color w:val="202124"/>
+          <w:sz w:val="24"/>
+          <w:szCs w:val="24"/>
+          <w:lang w:val="es-ES" w:eastAsia="es-ES"/>
+        </w:rPr>
+      </w:pPr>
+      <w:r>
+        <w:rPr>
+          <w:rFonts w:ascii="Arial" w:eastAsia="Times New Roman" w:hAnsi="Arial" w:cs="Arial"/>
+          <w:color w:val="202124"/>
+          <w:sz w:val="24"/>
+          <w:szCs w:val="24"/>
+          <w:lang w:val="es-ES" w:eastAsia="es-ES"/>
+        </w:rPr>
+        <w:t>Compatible con todos los principales navegadores: Chrome, Firefox, Safari, Opera e IE.</w:t>
+      </w:r>
+    </w:p>
+    <w:p>
+      <w:pPr>
+        <w:pStyle w:val="Prrafodelista"/>
+        <w:numPr>
+          <w:ilvl w:val="0"/>
+          <w:numId w:val="28"/>
+        </w:numPr>
+        <w:shd w:val="clear" w:color="auto" w:fill="FFFFFF"/>
+        <w:spacing w:before="180" w:after="180" w:line="240" w:lineRule="auto"/>
+        <w:rPr>
+          <w:rFonts w:ascii="Arial" w:eastAsia="Times New Roman" w:hAnsi="Arial" w:cs="Arial"/>
+          <w:color w:val="202124"/>
+          <w:sz w:val="24"/>
+          <w:szCs w:val="24"/>
+          <w:lang w:val="es-ES" w:eastAsia="es-ES"/>
+        </w:rPr>
+      </w:pPr>
+      <w:r>
+        <w:rPr>
+          <w:rFonts w:ascii="Arial" w:eastAsia="Times New Roman" w:hAnsi="Arial" w:cs="Arial"/>
+          <w:color w:val="202124"/>
+          <w:sz w:val="24"/>
+          <w:szCs w:val="24"/>
+          <w:lang w:val="es-ES" w:eastAsia="es-ES"/>
+        </w:rPr>
+        <w:t>Altamente personalizable y extensible.</w:t>
+      </w:r>
+    </w:p>
+    <w:p>
+      <w:pPr>
+        <w:shd w:val="clear" w:color="auto" w:fill="FFFFFF"/>
+        <w:spacing w:before="180" w:after="180" w:line="240" w:lineRule="auto"/>
+        <w:rPr>
+          <w:rFonts w:ascii="Arial" w:eastAsia="Times New Roman" w:hAnsi="Arial" w:cs="Arial"/>
+          <w:color w:val="202124"/>
+          <w:sz w:val="24"/>
+          <w:szCs w:val="24"/>
+          <w:lang w:val="es-ES" w:eastAsia="es-ES"/>
+        </w:rPr>
+      </w:pPr>
+    </w:p>
+    <w:p>
+      <w:pPr>
+        <w:shd w:val="clear" w:color="auto" w:fill="FFFFFF"/>
+        <w:spacing w:before="180" w:after="180" w:line="240" w:lineRule="auto"/>
+        <w:jc w:val="center"/>
+        <w:rPr>
+          <w:rFonts w:ascii="Arial" w:eastAsia="Times New Roman" w:hAnsi="Arial" w:cs="Arial"/>
+          <w:color w:val="202124"/>
+          <w:sz w:val="24"/>
+          <w:szCs w:val="24"/>
+          <w:lang w:val="es-ES" w:eastAsia="es-ES"/>
+        </w:rPr>
+      </w:pPr>
+      <w:r>
+        <w:rPr>
+          <w:noProof/>
+          <w:lang w:val="es-ES" w:eastAsia="es-ES"/>
+        </w:rPr>
+        <w:drawing>
+          <wp:inline distT="0" distB="0" distL="0" distR="0">
+            <wp:extent cx="5943600" cy="3707807"/>
+            <wp:effectExtent l="0" t="0" r="0" b="6985"/>
+            <wp:docPr id="37" name="Imagen 37" descr="https://developers.google.com/blockly/images/browser-mac-web-maze.png"/>
+            <wp:cNvGraphicFramePr>
+              <a:graphicFrameLocks xmlns:a="http://schemas.openxmlformats.org/drawingml/2006/main" noChangeAspect="1"/>
+            </wp:cNvGraphicFramePr>
+            <a:graphic xmlns:a="http://schemas.openxmlformats.org/drawingml/2006/main">
+              <a:graphicData uri="http://schemas.openxmlformats.org/drawingml/2006/picture">
+                <pic:pic xmlns:pic="http://schemas.openxmlformats.org/drawingml/2006/picture">
+                  <pic:nvPicPr>
+                    <pic:cNvPr id="0" name="Picture 14" descr="https://developers.google.com/blockly/images/browser-mac-web-maze.png"/>
+                    <pic:cNvPicPr>
+                      <a:picLocks noChangeAspect="1" noChangeArrowheads="1"/>
+                    </pic:cNvPicPr>
+                  </pic:nvPicPr>
+                  <pic:blipFill>
+                    <a:blip r:embed="rId20" cstate="print">
+                      <a:extLst>
+                        <a:ext uri="{28A0092B-C50C-407E-A947-70E740481C1C}">
+                          <a14:useLocalDpi xmlns:a14="http://schemas.microsoft.com/office/drawing/2010/main" val="0"/>
+                        </a:ext>
+                      </a:extLst>
+                    </a:blip>
+                    <a:srcRect/>
+                    <a:stretch>
+                      <a:fillRect/>
+                    </a:stretch>
+                  </pic:blipFill>
+                  <pic:spPr bwMode="auto">
+                    <a:xfrm>
+                      <a:off x="0" y="0"/>
+                      <a:ext cx="5943600" cy="3707807"/>
+                    </a:xfrm>
+                    <a:prstGeom prst="rect">
+                      <a:avLst/>
+                    </a:prstGeom>
+                    <a:noFill/>
+                    <a:ln>
+                      <a:noFill/>
+                    </a:ln>
+                  </pic:spPr>
+                </pic:pic>
+              </a:graphicData>
+            </a:graphic>
+          </wp:inline>
+        </w:drawing>
+      </w:r>
+    </w:p>
+    <w:p>
+      <w:pPr>
+        <w:shd w:val="clear" w:color="auto" w:fill="FFFFFF"/>
+        <w:spacing w:before="180" w:after="180" w:line="240" w:lineRule="auto"/>
+      </w:pPr>
+      <w:r>
+        <w:rPr>
+          <w:rFonts w:ascii="Arial" w:eastAsia="Times New Roman" w:hAnsi="Arial" w:cs="Arial"/>
+          <w:color w:val="202124"/>
+          <w:sz w:val="24"/>
+          <w:szCs w:val="24"/>
+          <w:lang w:val="es-ES" w:eastAsia="es-ES"/>
+        </w:rPr>
+        <w:t xml:space="preserve">Referencia: </w:t>
+      </w:r>
+      <w:hyperlink r:id="rId21" w:history="1">
+        <w:r>
+          <w:rPr>
+            <w:rStyle w:val="Hipervnculo"/>
+            <w:lang w:val="es-ES"/>
+          </w:rPr>
+          <w:t>https://developers.google.com/blockly</w:t>
+        </w:r>
+      </w:hyperlink>
+    </w:p>
+    <w:p>
+      <w:pPr>
+        <w:shd w:val="clear" w:color="auto" w:fill="FFFFFF"/>
+        <w:spacing w:before="180" w:after="180" w:line="240" w:lineRule="auto"/>
+      </w:pPr>
+    </w:p>
+    <w:p>
+      <w:pPr>
+        <w:shd w:val="clear" w:color="auto" w:fill="FFFFFF"/>
+        <w:spacing w:before="180" w:after="180" w:line="240" w:lineRule="auto"/>
+      </w:pPr>
+    </w:p>
+    <w:p>
+      <w:pPr>
+        <w:shd w:val="clear" w:color="auto" w:fill="FFFFFF"/>
+        <w:spacing w:before="180" w:after="180" w:line="240" w:lineRule="auto"/>
+      </w:pPr>
+    </w:p>
+    <w:p>
+      <w:pPr>
+        <w:shd w:val="clear" w:color="auto" w:fill="FFFFFF"/>
+        <w:spacing w:before="180" w:after="180" w:line="240" w:lineRule="auto"/>
+      </w:pPr>
+    </w:p>
+    <w:p>
+      <w:pPr>
+        <w:shd w:val="clear" w:color="auto" w:fill="FFFFFF"/>
+        <w:spacing w:before="180" w:after="180" w:line="240" w:lineRule="auto"/>
+      </w:pPr>
+    </w:p>
+    <w:p>
+      <w:pPr>
+        <w:pStyle w:val="Ttulo1"/>
+        <w:rPr>
+          <w:lang w:val="es-ES" w:eastAsia="es-ES"/>
+        </w:rPr>
+      </w:pPr>
+      <w:bookmarkStart w:id="18" w:name="_Toc20512609"/>
+      <w:r>
+        <w:rPr>
+          <w:lang w:val="es-ES" w:eastAsia="es-ES"/>
+        </w:rPr>
+        <w:lastRenderedPageBreak/>
+        <w:t>5. Descripción de clases y métodos principales</w:t>
+      </w:r>
+      <w:bookmarkEnd w:id="18"/>
+    </w:p>
+    <w:p>
+      <w:pPr>
+        <w:rPr>
+          <w:lang w:val="es-ES" w:eastAsia="es-ES"/>
+        </w:rPr>
+      </w:pPr>
+    </w:p>
+    <w:p>
+      <w:pPr>
+        <w:pStyle w:val="Ttulo2"/>
+        <w:rPr>
+          <w:lang w:val="es-ES" w:eastAsia="es-ES"/>
+        </w:rPr>
+      </w:pPr>
+      <w:bookmarkStart w:id="19" w:name="_Toc20512610"/>
+      <w:r>
+        <w:rPr>
+          <w:lang w:val="es-ES" w:eastAsia="es-ES"/>
+        </w:rPr>
+        <w:t>5.1 Rutas.asmx</w:t>
+      </w:r>
+      <w:bookmarkEnd w:id="19"/>
+    </w:p>
+    <w:p>
+      <w:pPr>
+        <w:rPr>
+          <w:lang w:val="es-ES" w:eastAsia="es-ES"/>
+        </w:rPr>
+      </w:pPr>
+    </w:p>
+    <w:p>
+      <w:pPr>
+        <w:jc w:val="both"/>
+        <w:rPr>
+          <w:lang w:val="es-ES" w:eastAsia="es-ES"/>
+        </w:rPr>
+      </w:pPr>
+      <w:r>
+        <w:rPr>
+          <w:lang w:val="es-ES" w:eastAsia="es-ES"/>
+        </w:rPr>
+        <w:t xml:space="preserve">El archivo ASMX es uno de archivos de la categoría Archivos de Internet. Su nombre completo es ASP.NET Web </w:t>
+      </w:r>
+      <w:proofErr w:type="spellStart"/>
+      <w:r>
+        <w:rPr>
+          <w:lang w:val="es-ES" w:eastAsia="es-ES"/>
+        </w:rPr>
+        <w:t>Service</w:t>
+      </w:r>
+      <w:proofErr w:type="spellEnd"/>
+      <w:r>
+        <w:rPr>
+          <w:lang w:val="es-ES" w:eastAsia="es-ES"/>
+        </w:rPr>
+        <w:t xml:space="preserve"> </w:t>
+      </w:r>
+      <w:proofErr w:type="spellStart"/>
+      <w:r>
+        <w:rPr>
+          <w:lang w:val="es-ES" w:eastAsia="es-ES"/>
+        </w:rPr>
+        <w:t>Format</w:t>
+      </w:r>
+      <w:proofErr w:type="spellEnd"/>
+      <w:r>
+        <w:rPr>
+          <w:lang w:val="es-ES" w:eastAsia="es-ES"/>
+        </w:rPr>
+        <w:t>.</w:t>
+      </w:r>
+    </w:p>
+    <w:p>
+      <w:pPr>
+        <w:jc w:val="center"/>
+        <w:rPr>
+          <w:lang w:val="es-ES" w:eastAsia="es-ES"/>
+        </w:rPr>
+      </w:pPr>
+      <w:r>
+        <w:rPr>
+          <w:noProof/>
+          <w:lang w:val="es-ES" w:eastAsia="es-ES"/>
+        </w:rPr>
+        <w:drawing>
+          <wp:inline distT="0" distB="0" distL="0" distR="0" wp14:anchorId="78BA2835" wp14:editId="1E633BA1">
+            <wp:extent cx="1323975" cy="381000"/>
+            <wp:effectExtent l="0" t="0" r="9525" b="0"/>
+            <wp:docPr id="38" name="Imagen 38"/>
+            <wp:cNvGraphicFramePr>
+              <a:graphicFrameLocks xmlns:a="http://schemas.openxmlformats.org/drawingml/2006/main" noChangeAspect="1"/>
+            </wp:cNvGraphicFramePr>
+            <a:graphic xmlns:a="http://schemas.openxmlformats.org/drawingml/2006/main">
+              <a:graphicData uri="http://schemas.openxmlformats.org/drawingml/2006/picture">
+                <pic:pic xmlns:pic="http://schemas.openxmlformats.org/drawingml/2006/picture">
+                  <pic:nvPicPr>
+                    <pic:cNvPr id="1" name=""/>
+                    <pic:cNvPicPr/>
+                  </pic:nvPicPr>
+                  <pic:blipFill>
+                    <a:blip r:embed="rId22"/>
+                    <a:stretch>
+                      <a:fillRect/>
+                    </a:stretch>
+                  </pic:blipFill>
+                  <pic:spPr>
+                    <a:xfrm>
+                      <a:off x="0" y="0"/>
+                      <a:ext cx="1323975" cy="381000"/>
+                    </a:xfrm>
+                    <a:prstGeom prst="rect">
+                      <a:avLst/>
+                    </a:prstGeom>
+                  </pic:spPr>
+                </pic:pic>
+              </a:graphicData>
+            </a:graphic>
+          </wp:inline>
+        </w:drawing>
+      </w:r>
+    </w:p>
+    <w:p>
+      <w:pPr>
+        <w:jc w:val="both"/>
+        <w:rPr>
+          <w:lang w:val="es-ES" w:eastAsia="es-ES"/>
+        </w:rPr>
+      </w:pPr>
+      <w:r>
+        <w:rPr>
+          <w:lang w:val="es-ES" w:eastAsia="es-ES"/>
+        </w:rPr>
+        <w:t>Este es el archivo encargado de almacenar los métodos REST que son consumidos por nuestro cliente.</w:t>
+      </w:r>
+    </w:p>
+    <w:p>
+      <w:pPr>
+        <w:rPr>
+          <w:lang w:val="es-ES" w:eastAsia="es-ES"/>
+        </w:rPr>
+      </w:pPr>
+      <w:r>
+        <w:rPr>
+          <w:noProof/>
+          <w:lang w:val="es-ES" w:eastAsia="es-ES"/>
+        </w:rPr>
+        <w:drawing>
+          <wp:inline distT="0" distB="0" distL="0" distR="0" wp14:anchorId="3CA2FF1A" wp14:editId="6079DE52">
+            <wp:extent cx="5943600" cy="2859405"/>
+            <wp:effectExtent l="0" t="0" r="0" b="0"/>
+            <wp:docPr id="39" name="Imagen 39"/>
+            <wp:cNvGraphicFramePr>
+              <a:graphicFrameLocks xmlns:a="http://schemas.openxmlformats.org/drawingml/2006/main" noChangeAspect="1"/>
+            </wp:cNvGraphicFramePr>
+            <a:graphic xmlns:a="http://schemas.openxmlformats.org/drawingml/2006/main">
+              <a:graphicData uri="http://schemas.openxmlformats.org/drawingml/2006/picture">
+                <pic:pic xmlns:pic="http://schemas.openxmlformats.org/drawingml/2006/picture">
+                  <pic:nvPicPr>
+                    <pic:cNvPr id="1" name=""/>
+                    <pic:cNvPicPr/>
+                  </pic:nvPicPr>
+                  <pic:blipFill>
+                    <a:blip r:embed="rId23"/>
+                    <a:stretch>
+                      <a:fillRect/>
+                    </a:stretch>
+                  </pic:blipFill>
+                  <pic:spPr>
+                    <a:xfrm>
+                      <a:off x="0" y="0"/>
+                      <a:ext cx="5943600" cy="2859405"/>
+                    </a:xfrm>
+                    <a:prstGeom prst="rect">
+                      <a:avLst/>
+                    </a:prstGeom>
+                  </pic:spPr>
+                </pic:pic>
+              </a:graphicData>
+            </a:graphic>
+          </wp:inline>
+        </w:drawing>
+      </w:r>
+    </w:p>
+    <w:p>
+      <w:pPr>
+        <w:rPr>
+          <w:lang w:val="es-ES" w:eastAsia="es-ES"/>
+        </w:rPr>
+      </w:pPr>
+      <w:r>
+        <w:rPr>
+          <w:lang w:val="es-ES" w:eastAsia="es-ES"/>
+        </w:rPr>
+        <w:br w:type="page"/>
+      </w:r>
+    </w:p>
+    <w:p>
+      <w:pPr>
+        <w:pStyle w:val="Ttulo2"/>
+        <w:rPr>
+          <w:lang w:val="es-ES" w:eastAsia="es-ES"/>
+        </w:rPr>
+      </w:pPr>
+      <w:bookmarkStart w:id="20" w:name="_Toc20512611"/>
+      <w:r>
+        <w:rPr>
+          <w:lang w:val="es-ES" w:eastAsia="es-ES"/>
+        </w:rPr>
+        <w:lastRenderedPageBreak/>
+        <w:t xml:space="preserve">5.2 </w:t>
+      </w:r>
+      <w:proofErr w:type="spellStart"/>
+      <w:r>
+        <w:rPr>
+          <w:lang w:val="es-ES" w:eastAsia="es-ES"/>
+        </w:rPr>
+        <w:t>Management.cs</w:t>
+      </w:r>
+      <w:bookmarkEnd w:id="20"/>
+      <w:proofErr w:type="spellEnd"/>
+    </w:p>
+    <w:p>
+      <w:pPr>
+        <w:rPr>
+          <w:lang w:val="es-ES" w:eastAsia="es-ES"/>
+        </w:rPr>
+      </w:pPr>
+    </w:p>
+    <w:p>
+      <w:pPr>
+        <w:jc w:val="both"/>
+        <w:rPr>
+          <w:lang w:val="es-ES" w:eastAsia="es-ES"/>
+        </w:rPr>
+      </w:pPr>
+      <w:r>
+        <w:rPr>
+          <w:lang w:val="es-ES" w:eastAsia="es-ES"/>
+        </w:rPr>
+        <w:t>Este archivo es el encargado de manejar todo lo relacionado con la base de datos, ejecutar instrucciones DML, DDL, etc. Es el corazón de la base de datos.</w:t>
+      </w:r>
+    </w:p>
+    <w:p>
+      <w:pPr>
+        <w:jc w:val="both"/>
+        <w:rPr>
+          <w:lang w:val="es-ES" w:eastAsia="es-ES"/>
+        </w:rPr>
+      </w:pPr>
+    </w:p>
+    <w:p>
+      <w:pPr>
+        <w:jc w:val="center"/>
+        <w:rPr>
+          <w:lang w:val="es-ES" w:eastAsia="es-ES"/>
+        </w:rPr>
+      </w:pPr>
+      <w:r>
+        <w:rPr>
+          <w:noProof/>
+          <w:lang w:val="es-ES" w:eastAsia="es-ES"/>
+        </w:rPr>
+        <w:drawing>
+          <wp:inline distT="0" distB="0" distL="0" distR="0" wp14:anchorId="21E40662" wp14:editId="526E4AFA">
+            <wp:extent cx="3011327" cy="2181225"/>
+            <wp:effectExtent l="0" t="0" r="0" b="0"/>
+            <wp:docPr id="40" name="Imagen 40"/>
+            <wp:cNvGraphicFramePr>
+              <a:graphicFrameLocks xmlns:a="http://schemas.openxmlformats.org/drawingml/2006/main" noChangeAspect="1"/>
+            </wp:cNvGraphicFramePr>
+            <a:graphic xmlns:a="http://schemas.openxmlformats.org/drawingml/2006/main">
+              <a:graphicData uri="http://schemas.openxmlformats.org/drawingml/2006/picture">
+                <pic:pic xmlns:pic="http://schemas.openxmlformats.org/drawingml/2006/picture">
+                  <pic:nvPicPr>
+                    <pic:cNvPr id="1" name=""/>
+                    <pic:cNvPicPr/>
+                  </pic:nvPicPr>
+                  <pic:blipFill>
+                    <a:blip r:embed="rId24"/>
+                    <a:stretch>
+                      <a:fillRect/>
+                    </a:stretch>
+                  </pic:blipFill>
+                  <pic:spPr>
+                    <a:xfrm>
+                      <a:off x="0" y="0"/>
+                      <a:ext cx="3027336" cy="2192821"/>
+                    </a:xfrm>
+                    <a:prstGeom prst="rect">
+                      <a:avLst/>
+                    </a:prstGeom>
+                  </pic:spPr>
+                </pic:pic>
+              </a:graphicData>
+            </a:graphic>
+          </wp:inline>
+        </w:drawing>
+      </w:r>
+    </w:p>
+    <w:p>
+      <w:pPr>
+        <w:rPr>
+          <w:lang w:val="es-ES" w:eastAsia="es-ES"/>
+        </w:rPr>
+      </w:pPr>
+    </w:p>
+    <w:p>
+      <w:pPr>
+        <w:pStyle w:val="Ttulo2"/>
+        <w:rPr>
+          <w:lang w:val="es-ES" w:eastAsia="es-ES"/>
+        </w:rPr>
+      </w:pPr>
+      <w:bookmarkStart w:id="21" w:name="_Toc20512612"/>
+      <w:r>
+        <w:rPr>
+          <w:lang w:val="es-ES" w:eastAsia="es-ES"/>
+        </w:rPr>
+        <w:t xml:space="preserve">5.3 </w:t>
+      </w:r>
+      <w:proofErr w:type="spellStart"/>
+      <w:r>
+        <w:rPr>
+          <w:lang w:val="es-ES" w:eastAsia="es-ES"/>
+        </w:rPr>
+        <w:t>AST_CQL.cs</w:t>
+      </w:r>
+      <w:bookmarkEnd w:id="21"/>
+      <w:proofErr w:type="spellEnd"/>
+    </w:p>
+    <w:p>
+      <w:pPr>
+        <w:rPr>
+          <w:lang w:val="es-ES" w:eastAsia="es-ES"/>
+        </w:rPr>
+      </w:pPr>
+    </w:p>
+    <w:p>
+      <w:pPr>
+        <w:jc w:val="both"/>
+        <w:rPr>
+          <w:lang w:val="es-ES" w:eastAsia="es-ES"/>
+        </w:rPr>
+      </w:pPr>
+      <w:r>
+        <w:rPr>
+          <w:lang w:val="es-ES" w:eastAsia="es-ES"/>
+        </w:rPr>
+        <w:t>En esta clase se encuentra todo lo necesario para realizar la ejecución de las instrucciones CQL.</w:t>
+      </w:r>
+    </w:p>
+    <w:p>
+      <w:pPr>
+        <w:jc w:val="center"/>
+        <w:rPr>
+          <w:lang w:val="es-ES" w:eastAsia="es-ES"/>
+        </w:rPr>
+      </w:pPr>
+      <w:r>
+        <w:rPr>
+          <w:noProof/>
+          <w:lang w:val="es-ES" w:eastAsia="es-ES"/>
+        </w:rPr>
+        <w:drawing>
+          <wp:inline distT="0" distB="0" distL="0" distR="0" wp14:anchorId="54CDB619" wp14:editId="26C300BC">
+            <wp:extent cx="4229100" cy="3657600"/>
+            <wp:effectExtent l="0" t="0" r="0" b="0"/>
+            <wp:docPr id="41" name="Imagen 41"/>
+            <wp:cNvGraphicFramePr>
+              <a:graphicFrameLocks xmlns:a="http://schemas.openxmlformats.org/drawingml/2006/main" noChangeAspect="1"/>
+            </wp:cNvGraphicFramePr>
+            <a:graphic xmlns:a="http://schemas.openxmlformats.org/drawingml/2006/main">
+              <a:graphicData uri="http://schemas.openxmlformats.org/drawingml/2006/picture">
+                <pic:pic xmlns:pic="http://schemas.openxmlformats.org/drawingml/2006/picture">
+                  <pic:nvPicPr>
+                    <pic:cNvPr id="1" name=""/>
+                    <pic:cNvPicPr/>
+                  </pic:nvPicPr>
+                  <pic:blipFill>
+                    <a:blip r:embed="rId25"/>
+                    <a:stretch>
+                      <a:fillRect/>
+                    </a:stretch>
+                  </pic:blipFill>
+                  <pic:spPr>
+                    <a:xfrm>
+                      <a:off x="0" y="0"/>
+                      <a:ext cx="4229100" cy="3657600"/>
+                    </a:xfrm>
+                    <a:prstGeom prst="rect">
+                      <a:avLst/>
+                    </a:prstGeom>
+                  </pic:spPr>
+                </pic:pic>
+              </a:graphicData>
+            </a:graphic>
+          </wp:inline>
+        </w:drawing>
+      </w:r>
+    </w:p>
+    <w:p>
+      <w:pPr>
+        <w:pStyle w:val="Ttulo1"/>
+        <w:rPr>
+          <w:lang w:val="es-ES" w:eastAsia="es-ES"/>
+        </w:rPr>
+      </w:pPr>
+      <w:bookmarkStart w:id="22" w:name="_Toc20512613"/>
+      <w:r>
+        <w:rPr>
+          <w:lang w:val="es-ES" w:eastAsia="es-ES"/>
+        </w:rPr>
+        <w:lastRenderedPageBreak/>
+        <w:t>6. Explicación de acciones semánticas</w:t>
+      </w:r>
+      <w:bookmarkEnd w:id="22"/>
+    </w:p>
+    <w:p>
+      <w:pPr>
+        <w:rPr>
+          <w:lang w:val="es-ES" w:eastAsia="es-ES"/>
+        </w:rPr>
+      </w:pPr>
+    </w:p>
+    <w:p>
+      <w:pPr>
+        <w:pStyle w:val="Ttulo2"/>
+        <w:rPr>
+          <w:lang w:val="es-ES" w:eastAsia="es-ES"/>
+        </w:rPr>
+      </w:pPr>
+      <w:bookmarkStart w:id="23" w:name="_Toc20512614"/>
+      <w:r>
+        <w:rPr>
+          <w:lang w:val="es-ES" w:eastAsia="es-ES"/>
+        </w:rPr>
+        <w:t>6.1 Acciones Semánticas gramática CQL</w:t>
+      </w:r>
+      <w:bookmarkEnd w:id="23"/>
+    </w:p>
+    <w:p>
+      <w:pPr>
+        <w:rPr>
+          <w:lang w:val="es-ES" w:eastAsia="es-ES"/>
+        </w:rPr>
+      </w:pPr>
+    </w:p>
+    <w:p>
+      <w:pPr>
+        <w:jc w:val="center"/>
+        <w:rPr>
+          <w:lang w:val="es-ES" w:eastAsia="es-ES"/>
+        </w:rPr>
+      </w:pPr>
+      <w:r>
+        <w:rPr>
+          <w:noProof/>
+          <w:lang w:val="es-ES" w:eastAsia="es-ES"/>
+        </w:rPr>
+        <w:drawing>
+          <wp:inline distT="0" distB="0" distL="0" distR="0" wp14:anchorId="03B10ABE" wp14:editId="2FA16E38">
+            <wp:extent cx="5943600" cy="3679825"/>
+            <wp:effectExtent l="0" t="0" r="0" b="0"/>
+            <wp:docPr id="42" name="Imagen 42"/>
+            <wp:cNvGraphicFramePr>
+              <a:graphicFrameLocks xmlns:a="http://schemas.openxmlformats.org/drawingml/2006/main" noChangeAspect="1"/>
+            </wp:cNvGraphicFramePr>
+            <a:graphic xmlns:a="http://schemas.openxmlformats.org/drawingml/2006/main">
+              <a:graphicData uri="http://schemas.openxmlformats.org/drawingml/2006/picture">
+                <pic:pic xmlns:pic="http://schemas.openxmlformats.org/drawingml/2006/picture">
+                  <pic:nvPicPr>
+                    <pic:cNvPr id="1" name=""/>
+                    <pic:cNvPicPr/>
+                  </pic:nvPicPr>
+                  <pic:blipFill>
+                    <a:blip r:embed="rId26"/>
+                    <a:stretch>
+                      <a:fillRect/>
+                    </a:stretch>
+                  </pic:blipFill>
+                  <pic:spPr>
+                    <a:xfrm>
+                      <a:off x="0" y="0"/>
+                      <a:ext cx="5943600" cy="3679825"/>
+                    </a:xfrm>
+                    <a:prstGeom prst="rect">
+                      <a:avLst/>
+                    </a:prstGeom>
+                  </pic:spPr>
+                </pic:pic>
+              </a:graphicData>
+            </a:graphic>
+          </wp:inline>
+        </w:drawing>
+      </w:r>
+    </w:p>
+    <w:p>
+      <w:pPr>
+        <w:jc w:val="center"/>
+        <w:rPr>
+          <w:lang w:val="es-ES" w:eastAsia="es-ES"/>
+        </w:rPr>
+      </w:pPr>
+      <w:r>
+        <w:rPr>
+          <w:noProof/>
+          <w:lang w:val="es-ES" w:eastAsia="es-ES"/>
+        </w:rPr>
+        <w:lastRenderedPageBreak/>
+        <w:drawing>
+          <wp:inline distT="0" distB="0" distL="0" distR="0" wp14:anchorId="5500AEBB" wp14:editId="08ED64D2">
+            <wp:extent cx="5943600" cy="4686300"/>
+            <wp:effectExtent l="0" t="0" r="0" b="0"/>
+            <wp:docPr id="43" name="Imagen 43"/>
+            <wp:cNvGraphicFramePr>
+              <a:graphicFrameLocks xmlns:a="http://schemas.openxmlformats.org/drawingml/2006/main" noChangeAspect="1"/>
+            </wp:cNvGraphicFramePr>
+            <a:graphic xmlns:a="http://schemas.openxmlformats.org/drawingml/2006/main">
+              <a:graphicData uri="http://schemas.openxmlformats.org/drawingml/2006/picture">
+                <pic:pic xmlns:pic="http://schemas.openxmlformats.org/drawingml/2006/picture">
+                  <pic:nvPicPr>
+                    <pic:cNvPr id="1" name=""/>
+                    <pic:cNvPicPr/>
+                  </pic:nvPicPr>
+                  <pic:blipFill>
+                    <a:blip r:embed="rId27"/>
+                    <a:stretch>
+                      <a:fillRect/>
+                    </a:stretch>
+                  </pic:blipFill>
+                  <pic:spPr>
+                    <a:xfrm>
+                      <a:off x="0" y="0"/>
+                      <a:ext cx="5943600" cy="4686300"/>
+                    </a:xfrm>
+                    <a:prstGeom prst="rect">
+                      <a:avLst/>
+                    </a:prstGeom>
+                  </pic:spPr>
+                </pic:pic>
+              </a:graphicData>
+            </a:graphic>
+          </wp:inline>
+        </w:drawing>
+      </w:r>
+    </w:p>
+    <w:p>
+      <w:pPr>
+        <w:jc w:val="center"/>
+        <w:rPr>
+          <w:lang w:val="es-ES" w:eastAsia="es-ES"/>
+        </w:rPr>
+      </w:pPr>
+      <w:r>
+        <w:rPr>
+          <w:noProof/>
+          <w:lang w:val="es-ES" w:eastAsia="es-ES"/>
+        </w:rPr>
+        <w:lastRenderedPageBreak/>
+        <w:drawing>
+          <wp:inline distT="0" distB="0" distL="0" distR="0" wp14:anchorId="45BD385D" wp14:editId="29EF452D">
+            <wp:extent cx="4724400" cy="4133850"/>
+            <wp:effectExtent l="0" t="0" r="0" b="0"/>
+            <wp:docPr id="44" name="Imagen 44"/>
+            <wp:cNvGraphicFramePr>
+              <a:graphicFrameLocks xmlns:a="http://schemas.openxmlformats.org/drawingml/2006/main" noChangeAspect="1"/>
+            </wp:cNvGraphicFramePr>
+            <a:graphic xmlns:a="http://schemas.openxmlformats.org/drawingml/2006/main">
+              <a:graphicData uri="http://schemas.openxmlformats.org/drawingml/2006/picture">
+                <pic:pic xmlns:pic="http://schemas.openxmlformats.org/drawingml/2006/picture">
+                  <pic:nvPicPr>
+                    <pic:cNvPr id="1" name=""/>
+                    <pic:cNvPicPr/>
+                  </pic:nvPicPr>
+                  <pic:blipFill>
+                    <a:blip r:embed="rId28"/>
+                    <a:stretch>
+                      <a:fillRect/>
+                    </a:stretch>
+                  </pic:blipFill>
+                  <pic:spPr>
+                    <a:xfrm>
+                      <a:off x="0" y="0"/>
+                      <a:ext cx="4724400" cy="4133850"/>
+                    </a:xfrm>
+                    <a:prstGeom prst="rect">
+                      <a:avLst/>
+                    </a:prstGeom>
+                  </pic:spPr>
+                </pic:pic>
+              </a:graphicData>
+            </a:graphic>
+          </wp:inline>
+        </w:drawing>
+      </w:r>
+    </w:p>
+    <w:p>
+      <w:pPr>
+        <w:rPr>
+          <w:lang w:val="es-ES" w:eastAsia="es-ES"/>
+        </w:rPr>
+      </w:pPr>
+    </w:p>
+    <w:p>
+      <w:pPr>
+        <w:jc w:val="both"/>
+        <w:rPr>
+          <w:lang w:val="es-ES" w:eastAsia="es-ES"/>
+        </w:rPr>
+      </w:pPr>
+      <w:r>
+        <w:rPr>
+          <w:lang w:val="es-ES" w:eastAsia="es-ES"/>
+        </w:rPr>
+        <w:t>Como se puede observar anteriormente se muestra la generación del árbol de análisis semántico para las acciones CQL.</w:t>
+      </w:r>
+    </w:p>
+    <w:p>
+      <w:pPr>
+        <w:jc w:val="both"/>
+        <w:rPr>
+          <w:lang w:val="es-ES" w:eastAsia="es-ES"/>
+        </w:rPr>
+      </w:pPr>
+    </w:p>
+    <w:p>
+      <w:pPr>
+        <w:jc w:val="both"/>
+        <w:rPr>
+          <w:lang w:val="es-ES" w:eastAsia="es-ES"/>
+        </w:rPr>
+      </w:pPr>
+    </w:p>
+    <w:p>
+      <w:pPr>
+        <w:jc w:val="both"/>
+        <w:rPr>
+          <w:lang w:val="es-ES" w:eastAsia="es-ES"/>
+        </w:rPr>
+      </w:pPr>
+    </w:p>
+    <w:p>
+      <w:pPr>
+        <w:rPr>
+          <w:lang w:val="es-ES" w:eastAsia="es-ES"/>
+        </w:rPr>
+      </w:pPr>
+      <w:r>
+        <w:rPr>
+          <w:lang w:val="es-ES" w:eastAsia="es-ES"/>
+        </w:rPr>
+        <w:br w:type="page"/>
+      </w:r>
+    </w:p>
+    <w:p>
+      <w:pPr>
+        <w:pStyle w:val="Ttulo2"/>
+        <w:rPr>
+          <w:lang w:val="es-ES" w:eastAsia="es-ES"/>
+        </w:rPr>
+      </w:pPr>
+      <w:bookmarkStart w:id="24" w:name="_Toc20512615"/>
+      <w:r>
+        <w:rPr>
+          <w:lang w:val="es-ES" w:eastAsia="es-ES"/>
+        </w:rPr>
+        <w:lastRenderedPageBreak/>
+        <w:t xml:space="preserve">6.2 Acciones semánticas gramática </w:t>
+      </w:r>
+      <w:proofErr w:type="spellStart"/>
+      <w:r>
+        <w:rPr>
+          <w:lang w:val="es-ES" w:eastAsia="es-ES"/>
+        </w:rPr>
+        <w:t>Jison</w:t>
+      </w:r>
+      <w:bookmarkEnd w:id="24"/>
+      <w:proofErr w:type="spellEnd"/>
+    </w:p>
+    <w:p>
+      <w:pPr>
+        <w:rPr>
+          <w:lang w:val="es-ES" w:eastAsia="es-ES"/>
+        </w:rPr>
+      </w:pPr>
+    </w:p>
+    <w:p>
+      <w:pPr>
+        <w:jc w:val="both"/>
+        <w:rPr>
+          <w:lang w:val="es-ES" w:eastAsia="es-ES"/>
+        </w:rPr>
+      </w:pPr>
+      <w:r>
+        <w:rPr>
+          <w:lang w:val="es-ES" w:eastAsia="es-ES"/>
+        </w:rPr>
+        <w:t xml:space="preserve">Para poder realizar el análisis de la información obtenida como respuesta del servidor, se utilizaron las siguientes estructuras en </w:t>
+      </w:r>
+      <w:proofErr w:type="spellStart"/>
+      <w:r>
+        <w:rPr>
+          <w:lang w:val="es-ES" w:eastAsia="es-ES"/>
+        </w:rPr>
+        <w:t>Javascript</w:t>
+      </w:r>
+      <w:proofErr w:type="spellEnd"/>
+      <w:r>
+        <w:rPr>
+          <w:lang w:val="es-ES" w:eastAsia="es-ES"/>
+        </w:rPr>
+        <w:t xml:space="preserve"> dentro del analizador de </w:t>
+      </w:r>
+      <w:proofErr w:type="spellStart"/>
+      <w:r>
+        <w:rPr>
+          <w:lang w:val="es-ES" w:eastAsia="es-ES"/>
+        </w:rPr>
+        <w:t>Jison</w:t>
+      </w:r>
+      <w:proofErr w:type="spellEnd"/>
+      <w:r>
+        <w:rPr>
+          <w:lang w:val="es-ES" w:eastAsia="es-ES"/>
+        </w:rPr>
+        <w:t>.</w:t>
+      </w:r>
+    </w:p>
+    <w:p>
+      <w:pPr>
+        <w:jc w:val="both"/>
+        <w:rPr>
+          <w:lang w:val="es-ES" w:eastAsia="es-ES"/>
+        </w:rPr>
+      </w:pPr>
+    </w:p>
+    <w:p>
+      <w:pPr>
+        <w:jc w:val="center"/>
+        <w:rPr>
+          <w:lang w:val="es-ES" w:eastAsia="es-ES"/>
+        </w:rPr>
+      </w:pPr>
+      <w:r>
+        <w:rPr>
+          <w:noProof/>
+          <w:lang w:val="es-ES" w:eastAsia="es-ES"/>
+        </w:rPr>
+        <w:drawing>
+          <wp:inline distT="0" distB="0" distL="0" distR="0" wp14:anchorId="7D5D8CDE" wp14:editId="692D4781">
+            <wp:extent cx="2390775" cy="4838700"/>
+            <wp:effectExtent l="0" t="0" r="9525" b="0"/>
+            <wp:docPr id="45" name="Imagen 45"/>
+            <wp:cNvGraphicFramePr>
+              <a:graphicFrameLocks xmlns:a="http://schemas.openxmlformats.org/drawingml/2006/main" noChangeAspect="1"/>
+            </wp:cNvGraphicFramePr>
+            <a:graphic xmlns:a="http://schemas.openxmlformats.org/drawingml/2006/main">
+              <a:graphicData uri="http://schemas.openxmlformats.org/drawingml/2006/picture">
+                <pic:pic xmlns:pic="http://schemas.openxmlformats.org/drawingml/2006/picture">
+                  <pic:nvPicPr>
+                    <pic:cNvPr id="1" name=""/>
+                    <pic:cNvPicPr/>
+                  </pic:nvPicPr>
+                  <pic:blipFill>
+                    <a:blip r:embed="rId29"/>
+                    <a:stretch>
+                      <a:fillRect/>
+                    </a:stretch>
+                  </pic:blipFill>
+                  <pic:spPr>
+                    <a:xfrm>
+                      <a:off x="0" y="0"/>
+                      <a:ext cx="2390775" cy="4838700"/>
+                    </a:xfrm>
+                    <a:prstGeom prst="rect">
+                      <a:avLst/>
+                    </a:prstGeom>
+                  </pic:spPr>
+                </pic:pic>
+              </a:graphicData>
+            </a:graphic>
+          </wp:inline>
+        </w:drawing>
+      </w:r>
+    </w:p>
+    <w:p>
+      <w:pPr>
+        <w:jc w:val="both"/>
+        <w:rPr>
+          <w:lang w:val="es-ES" w:eastAsia="es-ES"/>
+        </w:rPr>
+      </w:pPr>
+    </w:p>
+    <w:p>
+      <w:pPr>
+        <w:jc w:val="both"/>
+        <w:rPr>
+          <w:lang w:val="es-ES" w:eastAsia="es-ES"/>
+        </w:rPr>
+      </w:pPr>
+    </w:p>
+    <w:p>
+      <w:pPr>
+        <w:jc w:val="both"/>
+        <w:rPr>
+          <w:lang w:val="es-ES" w:eastAsia="es-ES"/>
+        </w:rPr>
+      </w:pPr>
+    </w:p>
+    <w:p>
+      <w:pPr>
+        <w:jc w:val="both"/>
+        <w:rPr>
+          <w:lang w:val="es-ES" w:eastAsia="es-ES"/>
+        </w:rPr>
+      </w:pPr>
+    </w:p>
+    <w:p>
+      <w:pPr>
+        <w:jc w:val="both"/>
+        <w:rPr>
+          <w:lang w:val="es-ES" w:eastAsia="es-ES"/>
+        </w:rPr>
+      </w:pPr>
+    </w:p>
+    <w:p>
+      <w:pPr>
+        <w:jc w:val="both"/>
+        <w:rPr>
+          <w:lang w:val="es-ES" w:eastAsia="es-ES"/>
+        </w:rPr>
+      </w:pPr>
+    </w:p>
+    <w:p>
+      <w:pPr>
+        <w:jc w:val="both"/>
+        <w:rPr>
+          <w:lang w:val="es-ES"/>
+        </w:rPr>
+      </w:pPr>
     </w:p>
     <w:sectPr>
-      <w:footerReference w:type="default" r:id="rId15"/>
+      <w:footerReference w:type="default" r:id="rId30"/>
       <w:pgSz w:w="12240" w:h="15840"/>
       <w:pgMar w:top="1440" w:right="1440" w:bottom="1440" w:left="1440" w:header="720" w:footer="720" w:gutter="0"/>
       <w:pgNumType w:start="0"/>
@@ -4061,7 +7557,7 @@
                   <w:noProof/>
                   <w:lang w:val="es-ES"/>
                 </w:rPr>
-                <w:t>9</w:t>
+                <w:t>1</w:t>
               </w:r>
               <w:r>
                 <w:fldChar w:fldCharType="end"/>
@@ -4310,6 +7806,155 @@
     </w:lvl>
   </w:abstractNum>
   <w:abstractNum w:abstractNumId="2" w15:restartNumberingAfterBreak="0">
+    <w:nsid w:val="0CA411BC"/>
+    <w:multiLevelType w:val="multilevel"/>
+    <w:tmpl w:val="1120714E"/>
+    <w:lvl w:ilvl="0">
+      <w:start w:val="1"/>
+      <w:numFmt w:val="bullet"/>
+      <w:lvlText w:val=""/>
+      <w:lvlJc w:val="left"/>
+      <w:pPr>
+        <w:tabs>
+          <w:tab w:val="num" w:pos="720"/>
+        </w:tabs>
+        <w:ind w:left="720" w:hanging="360"/>
+      </w:pPr>
+      <w:rPr>
+        <w:rFonts w:ascii="Symbol" w:hAnsi="Symbol" w:hint="default"/>
+        <w:sz w:val="20"/>
+      </w:rPr>
+    </w:lvl>
+    <w:lvl w:ilvl="1" w:tentative="1">
+      <w:start w:val="1"/>
+      <w:numFmt w:val="bullet"/>
+      <w:lvlText w:val=""/>
+      <w:lvlJc w:val="left"/>
+      <w:pPr>
+        <w:tabs>
+          <w:tab w:val="num" w:pos="1440"/>
+        </w:tabs>
+        <w:ind w:left="1440" w:hanging="360"/>
+      </w:pPr>
+      <w:rPr>
+        <w:rFonts w:ascii="Symbol" w:hAnsi="Symbol" w:hint="default"/>
+        <w:sz w:val="20"/>
+      </w:rPr>
+    </w:lvl>
+    <w:lvl w:ilvl="2" w:tentative="1">
+      <w:start w:val="1"/>
+      <w:numFmt w:val="bullet"/>
+      <w:lvlText w:val=""/>
+      <w:lvlJc w:val="left"/>
+      <w:pPr>
+        <w:tabs>
+          <w:tab w:val="num" w:pos="2160"/>
+        </w:tabs>
+        <w:ind w:left="2160" w:hanging="360"/>
+      </w:pPr>
+      <w:rPr>
+        <w:rFonts w:ascii="Symbol" w:hAnsi="Symbol" w:hint="default"/>
+        <w:sz w:val="20"/>
+      </w:rPr>
+    </w:lvl>
+    <w:lvl w:ilvl="3" w:tentative="1">
+      <w:start w:val="1"/>
+      <w:numFmt w:val="bullet"/>
+      <w:lvlText w:val=""/>
+      <w:lvlJc w:val="left"/>
+      <w:pPr>
+        <w:tabs>
+          <w:tab w:val="num" w:pos="2880"/>
+        </w:tabs>
+        <w:ind w:left="2880" w:hanging="360"/>
+      </w:pPr>
+      <w:rPr>
+        <w:rFonts w:ascii="Symbol" w:hAnsi="Symbol" w:hint="default"/>
+        <w:sz w:val="20"/>
+      </w:rPr>
+    </w:lvl>
+    <w:lvl w:ilvl="4" w:tentative="1">
+      <w:start w:val="1"/>
+      <w:numFmt w:val="bullet"/>
+      <w:lvlText w:val=""/>
+      <w:lvlJc w:val="left"/>
+      <w:pPr>
+        <w:tabs>
+          <w:tab w:val="num" w:pos="3600"/>
+        </w:tabs>
+        <w:ind w:left="3600" w:hanging="360"/>
+      </w:pPr>
+      <w:rPr>
+        <w:rFonts w:ascii="Symbol" w:hAnsi="Symbol" w:hint="default"/>
+        <w:sz w:val="20"/>
+      </w:rPr>
+    </w:lvl>
+    <w:lvl w:ilvl="5" w:tentative="1">
+      <w:start w:val="1"/>
+      <w:numFmt w:val="bullet"/>
+      <w:lvlText w:val=""/>
+      <w:lvlJc w:val="left"/>
+      <w:pPr>
+        <w:tabs>
+          <w:tab w:val="num" w:pos="4320"/>
+        </w:tabs>
+        <w:ind w:left="4320" w:hanging="360"/>
+      </w:pPr>
+      <w:rPr>
+        <w:rFonts w:ascii="Symbol" w:hAnsi="Symbol" w:hint="default"/>
+        <w:sz w:val="20"/>
+      </w:rPr>
+    </w:lvl>
+    <w:lvl w:ilvl="6" w:tentative="1">
+      <w:start w:val="1"/>
+      <w:numFmt w:val="bullet"/>
+      <w:lvlText w:val=""/>
+      <w:lvlJc w:val="left"/>
+      <w:pPr>
+        <w:tabs>
+          <w:tab w:val="num" w:pos="5040"/>
+        </w:tabs>
+        <w:ind w:left="5040" w:hanging="360"/>
+      </w:pPr>
+      <w:rPr>
+        <w:rFonts w:ascii="Symbol" w:hAnsi="Symbol" w:hint="default"/>
+        <w:sz w:val="20"/>
+      </w:rPr>
+    </w:lvl>
+    <w:lvl w:ilvl="7" w:tentative="1">
+      <w:start w:val="1"/>
+      <w:numFmt w:val="bullet"/>
+      <w:lvlText w:val=""/>
+      <w:lvlJc w:val="left"/>
+      <w:pPr>
+        <w:tabs>
+          <w:tab w:val="num" w:pos="5760"/>
+        </w:tabs>
+        <w:ind w:left="5760" w:hanging="360"/>
+      </w:pPr>
+      <w:rPr>
+        <w:rFonts w:ascii="Symbol" w:hAnsi="Symbol" w:hint="default"/>
+        <w:sz w:val="20"/>
+      </w:rPr>
+    </w:lvl>
+    <w:lvl w:ilvl="8" w:tentative="1">
+      <w:start w:val="1"/>
+      <w:numFmt w:val="bullet"/>
+      <w:lvlText w:val=""/>
+      <w:lvlJc w:val="left"/>
+      <w:pPr>
+        <w:tabs>
+          <w:tab w:val="num" w:pos="6480"/>
+        </w:tabs>
+        <w:ind w:left="6480" w:hanging="360"/>
+      </w:pPr>
+      <w:rPr>
+        <w:rFonts w:ascii="Symbol" w:hAnsi="Symbol" w:hint="default"/>
+        <w:sz w:val="20"/>
+      </w:rPr>
+    </w:lvl>
+  </w:abstractNum>
+  <w:abstractNum w:abstractNumId="3" w15:restartNumberingAfterBreak="0">
     <w:nsid w:val="0D9B2C28"/>
     <w:multiLevelType w:val="hybridMultilevel"/>
     <w:tmpl w:val="553AF064"/>
@@ -4422,7 +8067,120 @@
       </w:rPr>
     </w:lvl>
   </w:abstractNum>
-  <w:abstractNum w:abstractNumId="3" w15:restartNumberingAfterBreak="0">
+  <w:abstractNum w:abstractNumId="4" w15:restartNumberingAfterBreak="0">
+    <w:nsid w:val="105011B8"/>
+    <w:multiLevelType w:val="hybridMultilevel"/>
+    <w:tmpl w:val="02F4BE2C"/>
+    <w:lvl w:ilvl="0" w:tplc="0C0A0001">
+      <w:start w:val="1"/>
+      <w:numFmt w:val="bullet"/>
+      <w:lvlText w:val=""/>
+      <w:lvlJc w:val="left"/>
+      <w:pPr>
+        <w:ind w:left="720" w:hanging="360"/>
+      </w:pPr>
+      <w:rPr>
+        <w:rFonts w:ascii="Symbol" w:hAnsi="Symbol" w:hint="default"/>
+      </w:rPr>
+    </w:lvl>
+    <w:lvl w:ilvl="1" w:tplc="0C0A0003" w:tentative="1">
+      <w:start w:val="1"/>
+      <w:numFmt w:val="bullet"/>
+      <w:lvlText w:val="o"/>
+      <w:lvlJc w:val="left"/>
+      <w:pPr>
+        <w:ind w:left="1440" w:hanging="360"/>
+      </w:pPr>
+      <w:rPr>
+        <w:rFonts w:ascii="Courier New" w:hAnsi="Courier New" w:cs="Courier New" w:hint="default"/>
+      </w:rPr>
+    </w:lvl>
+    <w:lvl w:ilvl="2" w:tplc="0C0A0005" w:tentative="1">
+      <w:start w:val="1"/>
+      <w:numFmt w:val="bullet"/>
+      <w:lvlText w:val=""/>
+      <w:lvlJc w:val="left"/>
+      <w:pPr>
+        <w:ind w:left="2160" w:hanging="360"/>
+      </w:pPr>
+      <w:rPr>
+        <w:rFonts w:ascii="Wingdings" w:hAnsi="Wingdings" w:hint="default"/>
+      </w:rPr>
+    </w:lvl>
+    <w:lvl w:ilvl="3" w:tplc="0C0A0001" w:tentative="1">
+      <w:start w:val="1"/>
+      <w:numFmt w:val="bullet"/>
+      <w:lvlText w:val=""/>
+      <w:lvlJc w:val="left"/>
+      <w:pPr>
+        <w:ind w:left="2880" w:hanging="360"/>
+      </w:pPr>
+      <w:rPr>
+        <w:rFonts w:ascii="Symbol" w:hAnsi="Symbol" w:hint="default"/>
+      </w:rPr>
+    </w:lvl>
+    <w:lvl w:ilvl="4" w:tplc="0C0A0003" w:tentative="1">
+      <w:start w:val="1"/>
+      <w:numFmt w:val="bullet"/>
+      <w:lvlText w:val="o"/>
+      <w:lvlJc w:val="left"/>
+      <w:pPr>
+        <w:ind w:left="3600" w:hanging="360"/>
+      </w:pPr>
+      <w:rPr>
+        <w:rFonts w:ascii="Courier New" w:hAnsi="Courier New" w:cs="Courier New" w:hint="default"/>
+      </w:rPr>
+    </w:lvl>
+    <w:lvl w:ilvl="5" w:tplc="0C0A0005" w:tentative="1">
+      <w:start w:val="1"/>
+      <w:numFmt w:val="bullet"/>
+      <w:lvlText w:val=""/>
+      <w:lvlJc w:val="left"/>
+      <w:pPr>
+        <w:ind w:left="4320" w:hanging="360"/>
+      </w:pPr>
+      <w:rPr>
+        <w:rFonts w:ascii="Wingdings" w:hAnsi="Wingdings" w:hint="default"/>
+      </w:rPr>
+    </w:lvl>
+    <w:lvl w:ilvl="6" w:tplc="0C0A0001" w:tentative="1">
+      <w:start w:val="1"/>
+      <w:numFmt w:val="bullet"/>
+      <w:lvlText w:val=""/>
+      <w:lvlJc w:val="left"/>
+      <w:pPr>
+        <w:ind w:left="5040" w:hanging="360"/>
+      </w:pPr>
+      <w:rPr>
+        <w:rFonts w:ascii="Symbol" w:hAnsi="Symbol" w:hint="default"/>
+      </w:rPr>
+    </w:lvl>
+    <w:lvl w:ilvl="7" w:tplc="0C0A0003" w:tentative="1">
+      <w:start w:val="1"/>
+      <w:numFmt w:val="bullet"/>
+      <w:lvlText w:val="o"/>
+      <w:lvlJc w:val="left"/>
+      <w:pPr>
+        <w:ind w:left="5760" w:hanging="360"/>
+      </w:pPr>
+      <w:rPr>
+        <w:rFonts w:ascii="Courier New" w:hAnsi="Courier New" w:cs="Courier New" w:hint="default"/>
+      </w:rPr>
+    </w:lvl>
+    <w:lvl w:ilvl="8" w:tplc="0C0A0005" w:tentative="1">
+      <w:start w:val="1"/>
+      <w:numFmt w:val="bullet"/>
+      <w:lvlText w:val=""/>
+      <w:lvlJc w:val="left"/>
+      <w:pPr>
+        <w:ind w:left="6480" w:hanging="360"/>
+      </w:pPr>
+      <w:rPr>
+        <w:rFonts w:ascii="Wingdings" w:hAnsi="Wingdings" w:hint="default"/>
+      </w:rPr>
+    </w:lvl>
+  </w:abstractNum>
+  <w:abstractNum w:abstractNumId="5" w15:restartNumberingAfterBreak="0">
     <w:nsid w:val="11094673"/>
     <w:multiLevelType w:val="hybridMultilevel"/>
     <w:tmpl w:val="CE8E9EAA"/>
@@ -4535,7 +8293,7 @@
       </w:rPr>
     </w:lvl>
   </w:abstractNum>
-  <w:abstractNum w:abstractNumId="4" w15:restartNumberingAfterBreak="0">
+  <w:abstractNum w:abstractNumId="6" w15:restartNumberingAfterBreak="0">
     <w:nsid w:val="137238BD"/>
     <w:multiLevelType w:val="hybridMultilevel"/>
     <w:tmpl w:val="6AEC5EB8"/>
@@ -4624,7 +8382,7 @@
       </w:pPr>
     </w:lvl>
   </w:abstractNum>
-  <w:abstractNum w:abstractNumId="5" w15:restartNumberingAfterBreak="0">
+  <w:abstractNum w:abstractNumId="7" w15:restartNumberingAfterBreak="0">
     <w:nsid w:val="14081DE1"/>
     <w:multiLevelType w:val="hybridMultilevel"/>
     <w:tmpl w:val="DD769934"/>
@@ -4737,7 +8495,7 @@
       </w:rPr>
     </w:lvl>
   </w:abstractNum>
-  <w:abstractNum w:abstractNumId="6" w15:restartNumberingAfterBreak="0">
+  <w:abstractNum w:abstractNumId="8" w15:restartNumberingAfterBreak="0">
     <w:nsid w:val="147F7F08"/>
     <w:multiLevelType w:val="hybridMultilevel"/>
     <w:tmpl w:val="FF04FAC2"/>
@@ -4826,7 +8584,7 @@
       </w:pPr>
     </w:lvl>
   </w:abstractNum>
-  <w:abstractNum w:abstractNumId="7" w15:restartNumberingAfterBreak="0">
+  <w:abstractNum w:abstractNumId="9" w15:restartNumberingAfterBreak="0">
     <w:nsid w:val="1B7A3C56"/>
     <w:multiLevelType w:val="hybridMultilevel"/>
     <w:tmpl w:val="04C8C544"/>
@@ -4939,7 +8697,7 @@
       </w:rPr>
     </w:lvl>
   </w:abstractNum>
-  <w:abstractNum w:abstractNumId="8" w15:restartNumberingAfterBreak="0">
+  <w:abstractNum w:abstractNumId="10" w15:restartNumberingAfterBreak="0">
     <w:nsid w:val="1BC761A2"/>
     <w:multiLevelType w:val="hybridMultilevel"/>
     <w:tmpl w:val="7A50D3D2"/>
@@ -5052,7 +8810,7 @@
       </w:rPr>
     </w:lvl>
   </w:abstractNum>
-  <w:abstractNum w:abstractNumId="9" w15:restartNumberingAfterBreak="0">
+  <w:abstractNum w:abstractNumId="11" w15:restartNumberingAfterBreak="0">
     <w:nsid w:val="1E3D4247"/>
     <w:multiLevelType w:val="hybridMultilevel"/>
     <w:tmpl w:val="CC6E38C4"/>
@@ -5165,7 +8923,7 @@
       </w:rPr>
     </w:lvl>
   </w:abstractNum>
-  <w:abstractNum w:abstractNumId="10" w15:restartNumberingAfterBreak="0">
+  <w:abstractNum w:abstractNumId="12" w15:restartNumberingAfterBreak="0">
     <w:nsid w:val="1F025144"/>
     <w:multiLevelType w:val="multilevel"/>
     <w:tmpl w:val="4BB6D6B8"/>
@@ -5286,7 +9044,120 @@
       </w:rPr>
     </w:lvl>
   </w:abstractNum>
-  <w:abstractNum w:abstractNumId="11" w15:restartNumberingAfterBreak="0">
+  <w:abstractNum w:abstractNumId="13" w15:restartNumberingAfterBreak="0">
+    <w:nsid w:val="256837A3"/>
+    <w:multiLevelType w:val="hybridMultilevel"/>
+    <w:tmpl w:val="2F589ABC"/>
+    <w:lvl w:ilvl="0" w:tplc="0C0A0001">
+      <w:start w:val="1"/>
+      <w:numFmt w:val="bullet"/>
+      <w:lvlText w:val=""/>
+      <w:lvlJc w:val="left"/>
+      <w:pPr>
+        <w:ind w:left="360" w:hanging="360"/>
+      </w:pPr>
+      <w:rPr>
+        <w:rFonts w:ascii="Symbol" w:hAnsi="Symbol" w:hint="default"/>
+      </w:rPr>
+    </w:lvl>
+    <w:lvl w:ilvl="1" w:tplc="0C0A0003" w:tentative="1">
+      <w:start w:val="1"/>
+      <w:numFmt w:val="bullet"/>
+      <w:lvlText w:val="o"/>
+      <w:lvlJc w:val="left"/>
+      <w:pPr>
+        <w:ind w:left="1080" w:hanging="360"/>
+      </w:pPr>
+      <w:rPr>
+        <w:rFonts w:ascii="Courier New" w:hAnsi="Courier New" w:cs="Courier New" w:hint="default"/>
+      </w:rPr>
+    </w:lvl>
+    <w:lvl w:ilvl="2" w:tplc="0C0A0005" w:tentative="1">
+      <w:start w:val="1"/>
+      <w:numFmt w:val="bullet"/>
+      <w:lvlText w:val=""/>
+      <w:lvlJc w:val="left"/>
+      <w:pPr>
+        <w:ind w:left="1800" w:hanging="360"/>
+      </w:pPr>
+      <w:rPr>
+        <w:rFonts w:ascii="Wingdings" w:hAnsi="Wingdings" w:hint="default"/>
+      </w:rPr>
+    </w:lvl>
+    <w:lvl w:ilvl="3" w:tplc="0C0A0001" w:tentative="1">
+      <w:start w:val="1"/>
+      <w:numFmt w:val="bullet"/>
+      <w:lvlText w:val=""/>
+      <w:lvlJc w:val="left"/>
+      <w:pPr>
+        <w:ind w:left="2520" w:hanging="360"/>
+      </w:pPr>
+      <w:rPr>
+        <w:rFonts w:ascii="Symbol" w:hAnsi="Symbol" w:hint="default"/>
+      </w:rPr>
+    </w:lvl>
+    <w:lvl w:ilvl="4" w:tplc="0C0A0003" w:tentative="1">
+      <w:start w:val="1"/>
+      <w:numFmt w:val="bullet"/>
+      <w:lvlText w:val="o"/>
+      <w:lvlJc w:val="left"/>
+      <w:pPr>
+        <w:ind w:left="3240" w:hanging="360"/>
+      </w:pPr>
+      <w:rPr>
+        <w:rFonts w:ascii="Courier New" w:hAnsi="Courier New" w:cs="Courier New" w:hint="default"/>
+      </w:rPr>
+    </w:lvl>
+    <w:lvl w:ilvl="5" w:tplc="0C0A0005" w:tentative="1">
+      <w:start w:val="1"/>
+      <w:numFmt w:val="bullet"/>
+      <w:lvlText w:val=""/>
+      <w:lvlJc w:val="left"/>
+      <w:pPr>
+        <w:ind w:left="3960" w:hanging="360"/>
+      </w:pPr>
+      <w:rPr>
+        <w:rFonts w:ascii="Wingdings" w:hAnsi="Wingdings" w:hint="default"/>
+      </w:rPr>
+    </w:lvl>
+    <w:lvl w:ilvl="6" w:tplc="0C0A0001" w:tentative="1">
+      <w:start w:val="1"/>
+      <w:numFmt w:val="bullet"/>
+      <w:lvlText w:val=""/>
+      <w:lvlJc w:val="left"/>
+      <w:pPr>
+        <w:ind w:left="4680" w:hanging="360"/>
+      </w:pPr>
+      <w:rPr>
+        <w:rFonts w:ascii="Symbol" w:hAnsi="Symbol" w:hint="default"/>
+      </w:rPr>
+    </w:lvl>
+    <w:lvl w:ilvl="7" w:tplc="0C0A0003" w:tentative="1">
+      <w:start w:val="1"/>
+      <w:numFmt w:val="bullet"/>
+      <w:lvlText w:val="o"/>
+      <w:lvlJc w:val="left"/>
+      <w:pPr>
+        <w:ind w:left="5400" w:hanging="360"/>
+      </w:pPr>
+      <w:rPr>
+        <w:rFonts w:ascii="Courier New" w:hAnsi="Courier New" w:cs="Courier New" w:hint="default"/>
+      </w:rPr>
+    </w:lvl>
+    <w:lvl w:ilvl="8" w:tplc="0C0A0005" w:tentative="1">
+      <w:start w:val="1"/>
+      <w:numFmt w:val="bullet"/>
+      <w:lvlText w:val=""/>
+      <w:lvlJc w:val="left"/>
+      <w:pPr>
+        <w:ind w:left="6120" w:hanging="360"/>
+      </w:pPr>
+      <w:rPr>
+        <w:rFonts w:ascii="Wingdings" w:hAnsi="Wingdings" w:hint="default"/>
+      </w:rPr>
+    </w:lvl>
+  </w:abstractNum>
+  <w:abstractNum w:abstractNumId="14" w15:restartNumberingAfterBreak="0">
     <w:nsid w:val="30A03919"/>
     <w:multiLevelType w:val="hybridMultilevel"/>
     <w:tmpl w:val="B9D23154"/>
@@ -5398,7 +9269,7 @@
       </w:rPr>
     </w:lvl>
   </w:abstractNum>
-  <w:abstractNum w:abstractNumId="12" w15:restartNumberingAfterBreak="0">
+  <w:abstractNum w:abstractNumId="15" w15:restartNumberingAfterBreak="0">
     <w:nsid w:val="33A04CAE"/>
     <w:multiLevelType w:val="hybridMultilevel"/>
     <w:tmpl w:val="65F28E76"/>
@@ -5510,7 +9381,7 @@
       </w:rPr>
     </w:lvl>
   </w:abstractNum>
-  <w:abstractNum w:abstractNumId="13" w15:restartNumberingAfterBreak="0">
+  <w:abstractNum w:abstractNumId="16" w15:restartNumberingAfterBreak="0">
     <w:nsid w:val="33A201A9"/>
     <w:multiLevelType w:val="multilevel"/>
     <w:tmpl w:val="A8EE3CDA"/>
@@ -5623,7 +9494,7 @@
       </w:rPr>
     </w:lvl>
   </w:abstractNum>
-  <w:abstractNum w:abstractNumId="14" w15:restartNumberingAfterBreak="0">
+  <w:abstractNum w:abstractNumId="17" w15:restartNumberingAfterBreak="0">
     <w:nsid w:val="3C1B22C6"/>
     <w:multiLevelType w:val="hybridMultilevel"/>
     <w:tmpl w:val="ED08FF3A"/>
@@ -5712,7 +9583,7 @@
       </w:pPr>
     </w:lvl>
   </w:abstractNum>
-  <w:abstractNum w:abstractNumId="15" w15:restartNumberingAfterBreak="0">
+  <w:abstractNum w:abstractNumId="18" w15:restartNumberingAfterBreak="0">
     <w:nsid w:val="3FC05A73"/>
     <w:multiLevelType w:val="hybridMultilevel"/>
     <w:tmpl w:val="5846CF74"/>
@@ -5801,7 +9672,7 @@
       </w:pPr>
     </w:lvl>
   </w:abstractNum>
-  <w:abstractNum w:abstractNumId="16" w15:restartNumberingAfterBreak="0">
+  <w:abstractNum w:abstractNumId="19" w15:restartNumberingAfterBreak="0">
     <w:nsid w:val="3FF13804"/>
     <w:multiLevelType w:val="hybridMultilevel"/>
     <w:tmpl w:val="6B143ADA"/>
@@ -5914,7 +9785,7 @@
       </w:rPr>
     </w:lvl>
   </w:abstractNum>
-  <w:abstractNum w:abstractNumId="17" w15:restartNumberingAfterBreak="0">
+  <w:abstractNum w:abstractNumId="20" w15:restartNumberingAfterBreak="0">
     <w:nsid w:val="40C4515F"/>
     <w:multiLevelType w:val="hybridMultilevel"/>
     <w:tmpl w:val="FF76D57C"/>
@@ -6027,7 +9898,7 @@
       </w:rPr>
     </w:lvl>
   </w:abstractNum>
-  <w:abstractNum w:abstractNumId="18" w15:restartNumberingAfterBreak="0">
+  <w:abstractNum w:abstractNumId="21" w15:restartNumberingAfterBreak="0">
     <w:nsid w:val="477940E6"/>
     <w:multiLevelType w:val="hybridMultilevel"/>
     <w:tmpl w:val="05887F8A"/>
@@ -6140,7 +10011,7 @@
       </w:rPr>
     </w:lvl>
   </w:abstractNum>
-  <w:abstractNum w:abstractNumId="19" w15:restartNumberingAfterBreak="0">
+  <w:abstractNum w:abstractNumId="22" w15:restartNumberingAfterBreak="0">
     <w:nsid w:val="5B78538F"/>
     <w:multiLevelType w:val="hybridMultilevel"/>
     <w:tmpl w:val="1B4ED320"/>
@@ -6229,7 +10100,120 @@
       </w:pPr>
     </w:lvl>
   </w:abstractNum>
-  <w:abstractNum w:abstractNumId="20" w15:restartNumberingAfterBreak="0">
+  <w:abstractNum w:abstractNumId="23" w15:restartNumberingAfterBreak="0">
+    <w:nsid w:val="5D3A38A7"/>
+    <w:multiLevelType w:val="hybridMultilevel"/>
+    <w:tmpl w:val="3A985AC8"/>
+    <w:lvl w:ilvl="0" w:tplc="0C0A0001">
+      <w:start w:val="1"/>
+      <w:numFmt w:val="bullet"/>
+      <w:lvlText w:val=""/>
+      <w:lvlJc w:val="left"/>
+      <w:pPr>
+        <w:ind w:left="720" w:hanging="360"/>
+      </w:pPr>
+      <w:rPr>
+        <w:rFonts w:ascii="Symbol" w:hAnsi="Symbol" w:hint="default"/>
+      </w:rPr>
+    </w:lvl>
+    <w:lvl w:ilvl="1" w:tplc="0C0A0003" w:tentative="1">
+      <w:start w:val="1"/>
+      <w:numFmt w:val="bullet"/>
+      <w:lvlText w:val="o"/>
+      <w:lvlJc w:val="left"/>
+      <w:pPr>
+        <w:ind w:left="1440" w:hanging="360"/>
+      </w:pPr>
+      <w:rPr>
+        <w:rFonts w:ascii="Courier New" w:hAnsi="Courier New" w:cs="Courier New" w:hint="default"/>
+      </w:rPr>
+    </w:lvl>
+    <w:lvl w:ilvl="2" w:tplc="0C0A0005" w:tentative="1">
+      <w:start w:val="1"/>
+      <w:numFmt w:val="bullet"/>
+      <w:lvlText w:val=""/>
+      <w:lvlJc w:val="left"/>
+      <w:pPr>
+        <w:ind w:left="2160" w:hanging="360"/>
+      </w:pPr>
+      <w:rPr>
+        <w:rFonts w:ascii="Wingdings" w:hAnsi="Wingdings" w:hint="default"/>
+      </w:rPr>
+    </w:lvl>
+    <w:lvl w:ilvl="3" w:tplc="0C0A0001" w:tentative="1">
+      <w:start w:val="1"/>
+      <w:numFmt w:val="bullet"/>
+      <w:lvlText w:val=""/>
+      <w:lvlJc w:val="left"/>
+      <w:pPr>
+        <w:ind w:left="2880" w:hanging="360"/>
+      </w:pPr>
+      <w:rPr>
+        <w:rFonts w:ascii="Symbol" w:hAnsi="Symbol" w:hint="default"/>
+      </w:rPr>
+    </w:lvl>
+    <w:lvl w:ilvl="4" w:tplc="0C0A0003" w:tentative="1">
+      <w:start w:val="1"/>
+      <w:numFmt w:val="bullet"/>
+      <w:lvlText w:val="o"/>
+      <w:lvlJc w:val="left"/>
+      <w:pPr>
+        <w:ind w:left="3600" w:hanging="360"/>
+      </w:pPr>
+      <w:rPr>
+        <w:rFonts w:ascii="Courier New" w:hAnsi="Courier New" w:cs="Courier New" w:hint="default"/>
+      </w:rPr>
+    </w:lvl>
+    <w:lvl w:ilvl="5" w:tplc="0C0A0005" w:tentative="1">
+      <w:start w:val="1"/>
+      <w:numFmt w:val="bullet"/>
+      <w:lvlText w:val=""/>
+      <w:lvlJc w:val="left"/>
+      <w:pPr>
+        <w:ind w:left="4320" w:hanging="360"/>
+      </w:pPr>
+      <w:rPr>
+        <w:rFonts w:ascii="Wingdings" w:hAnsi="Wingdings" w:hint="default"/>
+      </w:rPr>
+    </w:lvl>
+    <w:lvl w:ilvl="6" w:tplc="0C0A0001" w:tentative="1">
+      <w:start w:val="1"/>
+      <w:numFmt w:val="bullet"/>
+      <w:lvlText w:val=""/>
+      <w:lvlJc w:val="left"/>
+      <w:pPr>
+        <w:ind w:left="5040" w:hanging="360"/>
+      </w:pPr>
+      <w:rPr>
+        <w:rFonts w:ascii="Symbol" w:hAnsi="Symbol" w:hint="default"/>
+      </w:rPr>
+    </w:lvl>
+    <w:lvl w:ilvl="7" w:tplc="0C0A0003" w:tentative="1">
+      <w:start w:val="1"/>
+      <w:numFmt w:val="bullet"/>
+      <w:lvlText w:val="o"/>
+      <w:lvlJc w:val="left"/>
+      <w:pPr>
+        <w:ind w:left="5760" w:hanging="360"/>
+      </w:pPr>
+      <w:rPr>
+        <w:rFonts w:ascii="Courier New" w:hAnsi="Courier New" w:cs="Courier New" w:hint="default"/>
+      </w:rPr>
+    </w:lvl>
+    <w:lvl w:ilvl="8" w:tplc="0C0A0005" w:tentative="1">
+      <w:start w:val="1"/>
+      <w:numFmt w:val="bullet"/>
+      <w:lvlText w:val=""/>
+      <w:lvlJc w:val="left"/>
+      <w:pPr>
+        <w:ind w:left="6480" w:hanging="360"/>
+      </w:pPr>
+      <w:rPr>
+        <w:rFonts w:ascii="Wingdings" w:hAnsi="Wingdings" w:hint="default"/>
+      </w:rPr>
+    </w:lvl>
+  </w:abstractNum>
+  <w:abstractNum w:abstractNumId="24" w15:restartNumberingAfterBreak="0">
     <w:nsid w:val="7345625C"/>
     <w:multiLevelType w:val="hybridMultilevel"/>
     <w:tmpl w:val="3E40A38A"/>
@@ -6341,7 +10325,7 @@
       </w:rPr>
     </w:lvl>
   </w:abstractNum>
-  <w:abstractNum w:abstractNumId="21" w15:restartNumberingAfterBreak="0">
+  <w:abstractNum w:abstractNumId="25" w15:restartNumberingAfterBreak="0">
     <w:nsid w:val="74095DC9"/>
     <w:multiLevelType w:val="hybridMultilevel"/>
     <w:tmpl w:val="61021B72"/>
@@ -6454,7 +10438,7 @@
       </w:rPr>
     </w:lvl>
   </w:abstractNum>
-  <w:abstractNum w:abstractNumId="22" w15:restartNumberingAfterBreak="0">
+  <w:abstractNum w:abstractNumId="26" w15:restartNumberingAfterBreak="0">
     <w:nsid w:val="760331C0"/>
     <w:multiLevelType w:val="hybridMultilevel"/>
     <w:tmpl w:val="B790B35A"/>
@@ -6566,7 +10550,7 @@
       </w:rPr>
     </w:lvl>
   </w:abstractNum>
-  <w:abstractNum w:abstractNumId="23" w15:restartNumberingAfterBreak="0">
+  <w:abstractNum w:abstractNumId="27" w15:restartNumberingAfterBreak="0">
     <w:nsid w:val="79F56D25"/>
     <w:multiLevelType w:val="hybridMultilevel"/>
     <w:tmpl w:val="AACE1020"/>
@@ -6655,7 +10639,7 @@
       </w:pPr>
     </w:lvl>
   </w:abstractNum>
-  <w:abstractNum w:abstractNumId="24" w15:restartNumberingAfterBreak="0">
+  <w:abstractNum w:abstractNumId="28" w15:restartNumberingAfterBreak="0">
     <w:nsid w:val="7B802332"/>
     <w:multiLevelType w:val="multilevel"/>
     <w:tmpl w:val="4BB6D6B8"/>
@@ -6780,76 +10764,88 @@
     <w:abstractNumId w:val="1"/>
   </w:num>
   <w:num w:numId="2">
+    <w:abstractNumId w:val="24"/>
+  </w:num>
+  <w:num w:numId="3">
+    <w:abstractNumId w:val="5"/>
+  </w:num>
+  <w:num w:numId="4">
+    <w:abstractNumId w:val="11"/>
+  </w:num>
+  <w:num w:numId="5">
     <w:abstractNumId w:val="20"/>
   </w:num>
-  <w:num w:numId="3">
+  <w:num w:numId="6">
+    <w:abstractNumId w:val="25"/>
+  </w:num>
+  <w:num w:numId="7">
+    <w:abstractNumId w:val="15"/>
+  </w:num>
+  <w:num w:numId="8">
+    <w:abstractNumId w:val="9"/>
+  </w:num>
+  <w:num w:numId="9">
+    <w:abstractNumId w:val="19"/>
+  </w:num>
+  <w:num w:numId="10">
+    <w:abstractNumId w:val="7"/>
+  </w:num>
+  <w:num w:numId="11">
     <w:abstractNumId w:val="3"/>
   </w:num>
-  <w:num w:numId="4">
-    <w:abstractNumId w:val="9"/>
-  </w:num>
-  <w:num w:numId="5">
-    <w:abstractNumId w:val="17"/>
-  </w:num>
-  <w:num w:numId="6">
-    <w:abstractNumId w:val="21"/>
-  </w:num>
-  <w:num w:numId="7">
-    <w:abstractNumId w:val="12"/>
-  </w:num>
-  <w:num w:numId="8">
-    <w:abstractNumId w:val="7"/>
-  </w:num>
-  <w:num w:numId="9">
-    <w:abstractNumId w:val="16"/>
-  </w:num>
-  <w:num w:numId="10">
-    <w:abstractNumId w:val="5"/>
-  </w:num>
-  <w:num w:numId="11">
-    <w:abstractNumId w:val="2"/>
-  </w:num>
   <w:num w:numId="12">
-    <w:abstractNumId w:val="8"/>
+    <w:abstractNumId w:val="10"/>
   </w:num>
   <w:num w:numId="13">
-    <w:abstractNumId w:val="23"/>
+    <w:abstractNumId w:val="27"/>
   </w:num>
   <w:num w:numId="14">
-    <w:abstractNumId w:val="14"/>
+    <w:abstractNumId w:val="17"/>
   </w:num>
   <w:num w:numId="15">
     <w:abstractNumId w:val="0"/>
   </w:num>
   <w:num w:numId="16">
-    <w:abstractNumId w:val="19"/>
+    <w:abstractNumId w:val="22"/>
   </w:num>
   <w:num w:numId="17">
-    <w:abstractNumId w:val="4"/>
+    <w:abstractNumId w:val="6"/>
   </w:num>
   <w:num w:numId="18">
-    <w:abstractNumId w:val="6"/>
+    <w:abstractNumId w:val="8"/>
   </w:num>
   <w:num w:numId="19">
-    <w:abstractNumId w:val="15"/>
+    <w:abstractNumId w:val="18"/>
   </w:num>
   <w:num w:numId="20">
+    <w:abstractNumId w:val="16"/>
+  </w:num>
+  <w:num w:numId="21">
+    <w:abstractNumId w:val="28"/>
+  </w:num>
+  <w:num w:numId="22">
+    <w:abstractNumId w:val="21"/>
+  </w:num>
+  <w:num w:numId="23">
+    <w:abstractNumId w:val="14"/>
+  </w:num>
+  <w:num w:numId="24">
+    <w:abstractNumId w:val="26"/>
+  </w:num>
+  <w:num w:numId="25">
+    <w:abstractNumId w:val="12"/>
+  </w:num>
+  <w:num w:numId="26">
+    <w:abstractNumId w:val="23"/>
+  </w:num>
+  <w:num w:numId="27">
+    <w:abstractNumId w:val="2"/>
+  </w:num>
+  <w:num w:numId="28">
     <w:abstractNumId w:val="13"/>
   </w:num>
-  <w:num w:numId="21">
-    <w:abstractNumId w:val="24"/>
-  </w:num>
-  <w:num w:numId="22">
-    <w:abstractNumId w:val="18"/>
-  </w:num>
-  <w:num w:numId="23">
-    <w:abstractNumId w:val="11"/>
-  </w:num>
-  <w:num w:numId="24">
-    <w:abstractNumId w:val="22"/>
-  </w:num>
-  <w:num w:numId="25">
-    <w:abstractNumId w:val="10"/>
+  <w:num w:numId="29">
+    <w:abstractNumId w:val="4"/>
   </w:num>
 </w:numbering>
 </file>
@@ -7806,6 +11802,23 @@
       <w:bCs/>
     </w:rPr>
   </w:style>
+  <w:style w:type="paragraph" w:styleId="NormalWeb">
+    <w:name w:val="Normal (Web)"/>
+    <w:basedOn w:val="Normal"/>
+    <w:uiPriority w:val="99"/>
+    <w:semiHidden/>
+    <w:unhideWhenUsed/>
+    <w:rsid w:val="00B50B83"/>
+    <w:pPr>
+      <w:spacing w:before="100" w:beforeAutospacing="1" w:after="100" w:afterAutospacing="1" w:line="240" w:lineRule="auto"/>
+    </w:pPr>
+    <w:rPr>
+      <w:rFonts w:ascii="Times New Roman" w:eastAsia="Times New Roman" w:hAnsi="Times New Roman" w:cs="Times New Roman"/>
+      <w:sz w:val="24"/>
+      <w:szCs w:val="24"/>
+      <w:lang w:val="es-ES" w:eastAsia="es-ES"/>
+    </w:rPr>
+  </w:style>
 </w:styles>
 </file>
 
@@ -7985,10 +11998,10 @@
   <w:rsids>
     <w:rsidRoot w:val="008B60A6"/>
     <w:rsid w:val="0020559B"/>
+    <w:rsid w:val="003C6772"/>
     <w:rsid w:val="003E3C05"/>
     <w:rsid w:val="007441E4"/>
     <w:rsid w:val="0080080C"/>
-    <w:rsid w:val="008902A8"/>
     <w:rsid w:val="008B60A6"/>
     <w:rsid w:val="00AA17B6"/>
     <w:rsid w:val="00DF2178"/>
@@ -8731,7 +12744,7 @@
 </file>
 
 <file path=customXml/itemProps2.xml><?xml version="1.0" encoding="utf-8"?>
-<ds:datastoreItem xmlns:ds="http://schemas.openxmlformats.org/officeDocument/2006/customXml" ds:itemID="{7E32CC38-E017-4872-8409-B0C0178DF3ED}">
+<ds:datastoreItem xmlns:ds="http://schemas.openxmlformats.org/officeDocument/2006/customXml" ds:itemID="{04801332-2F88-4759-9509-FD8FB5C8CFC4}">
   <ds:schemaRefs>
     <ds:schemaRef ds:uri="http://schemas.openxmlformats.org/officeDocument/2006/bibliography"/>
   </ds:schemaRefs>

</xml_diff>